<commit_message>
Add solution for "Spring REST - Create a Spring REST Controller"
- Update Course lecture
</commit_message>
<xml_diff>
--- a/Course lecture 3.docx
+++ b/Course lecture 3.docx
@@ -489,17 +489,737 @@
         </w:rPr>
         <w:t xml:space="preserve"> will automatically handle Jackson Integration. </w:t>
       </w:r>
+    </w:p>
+    <w:p>
+      <w:pPr>
+        <w:rPr>
+          <w:b/>
+          <w:sz w:val="28"/>
+          <w:szCs w:val="28"/>
+          <w:lang w:val="en-US"/>
+        </w:rPr>
+      </w:pPr>
+      <w:r>
+        <w:rPr>
+          <w:b/>
+          <w:sz w:val="28"/>
+          <w:szCs w:val="28"/>
+          <w:lang w:val="en-US"/>
+        </w:rPr>
+        <w:t>58. Spring REST - Create a Spring REST Controller</w:t>
+      </w:r>
+    </w:p>
+    <w:p>
+      <w:pPr>
+        <w:rPr>
+          <w:sz w:val="28"/>
+          <w:szCs w:val="28"/>
+          <w:lang w:val="en-US"/>
+        </w:rPr>
+      </w:pPr>
+      <w:r>
+        <w:rPr>
+          <w:sz w:val="28"/>
+          <w:szCs w:val="28"/>
+          <w:lang w:val="en-US"/>
+        </w:rPr>
+        <w:t>Most common use of REST is over HTTP. Leverage HTTP methods for CRUD operations:</w:t>
+      </w:r>
+    </w:p>
+    <w:p>
+      <w:pPr>
+        <w:pStyle w:val="a3"/>
+        <w:numPr>
+          <w:ilvl w:val="0"/>
+          <w:numId w:val="1"/>
+        </w:numPr>
+        <w:rPr>
+          <w:sz w:val="28"/>
+          <w:szCs w:val="28"/>
+          <w:lang w:val="en-US"/>
+        </w:rPr>
+      </w:pPr>
+      <w:r>
+        <w:rPr>
+          <w:sz w:val="28"/>
+          <w:szCs w:val="28"/>
+          <w:lang w:val="en-US"/>
+        </w:rPr>
+        <w:t>POST – Create a new entity</w:t>
+      </w:r>
+    </w:p>
+    <w:p>
+      <w:pPr>
+        <w:pStyle w:val="a3"/>
+        <w:numPr>
+          <w:ilvl w:val="0"/>
+          <w:numId w:val="1"/>
+        </w:numPr>
+        <w:rPr>
+          <w:sz w:val="28"/>
+          <w:szCs w:val="28"/>
+          <w:lang w:val="en-US"/>
+        </w:rPr>
+      </w:pPr>
+      <w:r>
+        <w:rPr>
+          <w:sz w:val="28"/>
+          <w:szCs w:val="28"/>
+          <w:lang w:val="en-US"/>
+        </w:rPr>
+        <w:t>GET – Read a list of entities or single entity</w:t>
+      </w:r>
+    </w:p>
+    <w:p>
+      <w:pPr>
+        <w:pStyle w:val="a3"/>
+        <w:numPr>
+          <w:ilvl w:val="0"/>
+          <w:numId w:val="1"/>
+        </w:numPr>
+        <w:rPr>
+          <w:sz w:val="28"/>
+          <w:szCs w:val="28"/>
+          <w:lang w:val="en-US"/>
+        </w:rPr>
+      </w:pPr>
+      <w:r>
+        <w:rPr>
+          <w:sz w:val="28"/>
+          <w:szCs w:val="28"/>
+          <w:lang w:val="en-US"/>
+        </w:rPr>
+        <w:t>PUT – Update an existing entity</w:t>
+      </w:r>
+    </w:p>
+    <w:p>
+      <w:pPr>
+        <w:pStyle w:val="a3"/>
+        <w:numPr>
+          <w:ilvl w:val="0"/>
+          <w:numId w:val="1"/>
+        </w:numPr>
+        <w:rPr>
+          <w:sz w:val="28"/>
+          <w:szCs w:val="28"/>
+          <w:lang w:val="en-US"/>
+        </w:rPr>
+      </w:pPr>
+      <w:r>
+        <w:rPr>
+          <w:sz w:val="28"/>
+          <w:szCs w:val="28"/>
+          <w:lang w:val="en-US"/>
+        </w:rPr>
+        <w:t>DELETE – Delete an existing entity</w:t>
+      </w:r>
+    </w:p>
+    <w:p>
+      <w:pPr>
+        <w:rPr>
+          <w:sz w:val="28"/>
+          <w:szCs w:val="28"/>
+          <w:lang w:val="en-US"/>
+        </w:rPr>
+      </w:pPr>
+      <w:r>
+        <w:rPr>
+          <w:sz w:val="28"/>
+          <w:szCs w:val="28"/>
+          <w:lang w:val="en-US"/>
+        </w:rPr>
+        <w:lastRenderedPageBreak/>
+        <w:t>HTTP Request Message:</w:t>
+      </w:r>
+    </w:p>
+    <w:p>
+      <w:pPr>
+        <w:pStyle w:val="a3"/>
+        <w:numPr>
+          <w:ilvl w:val="0"/>
+          <w:numId w:val="1"/>
+        </w:numPr>
+        <w:rPr>
+          <w:sz w:val="28"/>
+          <w:szCs w:val="28"/>
+          <w:lang w:val="en-US"/>
+        </w:rPr>
+      </w:pPr>
+      <w:r>
+        <w:rPr>
+          <w:sz w:val="28"/>
+          <w:szCs w:val="28"/>
+          <w:lang w:val="en-US"/>
+        </w:rPr>
+        <w:t>Request line: the HTTP command</w:t>
+      </w:r>
+    </w:p>
+    <w:p>
+      <w:pPr>
+        <w:pStyle w:val="a3"/>
+        <w:numPr>
+          <w:ilvl w:val="0"/>
+          <w:numId w:val="1"/>
+        </w:numPr>
+        <w:rPr>
+          <w:sz w:val="28"/>
+          <w:szCs w:val="28"/>
+          <w:lang w:val="en-US"/>
+        </w:rPr>
+      </w:pPr>
+      <w:r>
+        <w:rPr>
+          <w:sz w:val="28"/>
+          <w:szCs w:val="28"/>
+          <w:lang w:val="en-US"/>
+        </w:rPr>
+        <w:t>Header variables: request metadata</w:t>
+      </w:r>
+    </w:p>
+    <w:p>
+      <w:pPr>
+        <w:pStyle w:val="a3"/>
+        <w:numPr>
+          <w:ilvl w:val="0"/>
+          <w:numId w:val="1"/>
+        </w:numPr>
+        <w:rPr>
+          <w:sz w:val="28"/>
+          <w:szCs w:val="28"/>
+          <w:lang w:val="en-US"/>
+        </w:rPr>
+      </w:pPr>
+      <w:r>
+        <w:rPr>
+          <w:sz w:val="28"/>
+          <w:szCs w:val="28"/>
+          <w:lang w:val="en-US"/>
+        </w:rPr>
+        <w:t>Message body: contents of message</w:t>
+      </w:r>
+    </w:p>
+    <w:p>
+      <w:pPr>
+        <w:rPr>
+          <w:sz w:val="28"/>
+          <w:szCs w:val="28"/>
+          <w:lang w:val="en-US"/>
+        </w:rPr>
+      </w:pPr>
+      <w:r>
+        <w:rPr>
+          <w:sz w:val="28"/>
+          <w:szCs w:val="28"/>
+          <w:lang w:val="en-US"/>
+        </w:rPr>
+        <w:t>HTTP Response Message</w:t>
+      </w:r>
+    </w:p>
+    <w:p>
+      <w:pPr>
+        <w:pStyle w:val="a3"/>
+        <w:numPr>
+          <w:ilvl w:val="0"/>
+          <w:numId w:val="1"/>
+        </w:numPr>
+        <w:rPr>
+          <w:sz w:val="28"/>
+          <w:szCs w:val="28"/>
+          <w:lang w:val="en-US"/>
+        </w:rPr>
+      </w:pPr>
+      <w:r>
+        <w:rPr>
+          <w:sz w:val="28"/>
+          <w:szCs w:val="28"/>
+          <w:lang w:val="en-US"/>
+        </w:rPr>
+        <w:t>Response line: server protocol and status code</w:t>
+      </w:r>
+    </w:p>
+    <w:p>
+      <w:pPr>
+        <w:pStyle w:val="a3"/>
+        <w:numPr>
+          <w:ilvl w:val="0"/>
+          <w:numId w:val="1"/>
+        </w:numPr>
+        <w:rPr>
+          <w:sz w:val="28"/>
+          <w:szCs w:val="28"/>
+          <w:lang w:val="en-US"/>
+        </w:rPr>
+      </w:pPr>
+      <w:r>
+        <w:rPr>
+          <w:sz w:val="28"/>
+          <w:szCs w:val="28"/>
+          <w:lang w:val="en-US"/>
+        </w:rPr>
+        <w:t>Header variables: response metadata</w:t>
+      </w:r>
+    </w:p>
+    <w:p>
+      <w:pPr>
+        <w:pStyle w:val="a3"/>
+        <w:numPr>
+          <w:ilvl w:val="0"/>
+          <w:numId w:val="1"/>
+        </w:numPr>
+        <w:rPr>
+          <w:sz w:val="28"/>
+          <w:szCs w:val="28"/>
+          <w:lang w:val="en-US"/>
+        </w:rPr>
+      </w:pPr>
+      <w:r>
+        <w:rPr>
+          <w:sz w:val="28"/>
+          <w:szCs w:val="28"/>
+          <w:lang w:val="en-US"/>
+        </w:rPr>
+        <w:t>Message body: contents of message</w:t>
+      </w:r>
+    </w:p>
+    <w:p>
+      <w:pPr>
+        <w:rPr>
+          <w:sz w:val="28"/>
+          <w:szCs w:val="28"/>
+          <w:lang w:val="en-US"/>
+        </w:rPr>
+      </w:pPr>
+      <w:r>
+        <w:rPr>
+          <w:sz w:val="28"/>
+          <w:szCs w:val="28"/>
+          <w:lang w:val="en-US"/>
+        </w:rPr>
+        <w:t>Status code ranges:</w:t>
+      </w:r>
+    </w:p>
+    <w:p>
+      <w:pPr>
+        <w:pStyle w:val="a3"/>
+        <w:numPr>
+          <w:ilvl w:val="0"/>
+          <w:numId w:val="1"/>
+        </w:numPr>
+        <w:rPr>
+          <w:sz w:val="28"/>
+          <w:szCs w:val="28"/>
+          <w:lang w:val="en-US"/>
+        </w:rPr>
+      </w:pPr>
+      <w:r>
+        <w:rPr>
+          <w:sz w:val="28"/>
+          <w:szCs w:val="28"/>
+          <w:lang w:val="en-US"/>
+        </w:rPr>
+        <w:t>100-199 Informational</w:t>
+      </w:r>
+    </w:p>
+    <w:p>
+      <w:pPr>
+        <w:pStyle w:val="a3"/>
+        <w:numPr>
+          <w:ilvl w:val="0"/>
+          <w:numId w:val="1"/>
+        </w:numPr>
+        <w:rPr>
+          <w:sz w:val="28"/>
+          <w:szCs w:val="28"/>
+          <w:lang w:val="en-US"/>
+        </w:rPr>
+      </w:pPr>
+      <w:r>
+        <w:rPr>
+          <w:sz w:val="28"/>
+          <w:szCs w:val="28"/>
+          <w:lang w:val="en-US"/>
+        </w:rPr>
+        <w:t>200-299 Successful</w:t>
+      </w:r>
+    </w:p>
+    <w:p>
+      <w:pPr>
+        <w:pStyle w:val="a3"/>
+        <w:numPr>
+          <w:ilvl w:val="0"/>
+          <w:numId w:val="1"/>
+        </w:numPr>
+        <w:rPr>
+          <w:sz w:val="28"/>
+          <w:szCs w:val="28"/>
+          <w:lang w:val="en-US"/>
+        </w:rPr>
+      </w:pPr>
+      <w:r>
+        <w:rPr>
+          <w:sz w:val="28"/>
+          <w:szCs w:val="28"/>
+          <w:lang w:val="en-US"/>
+        </w:rPr>
+        <w:t>300-399 Redirection</w:t>
+      </w:r>
+    </w:p>
+    <w:p>
+      <w:pPr>
+        <w:pStyle w:val="a3"/>
+        <w:numPr>
+          <w:ilvl w:val="0"/>
+          <w:numId w:val="1"/>
+        </w:numPr>
+        <w:rPr>
+          <w:sz w:val="28"/>
+          <w:szCs w:val="28"/>
+          <w:lang w:val="en-US"/>
+        </w:rPr>
+      </w:pPr>
+      <w:r>
+        <w:rPr>
+          <w:sz w:val="28"/>
+          <w:szCs w:val="28"/>
+          <w:lang w:val="en-US"/>
+        </w:rPr>
+        <w:t>400-499 Client error</w:t>
+      </w:r>
+    </w:p>
+    <w:p>
+      <w:pPr>
+        <w:pStyle w:val="a3"/>
+        <w:numPr>
+          <w:ilvl w:val="0"/>
+          <w:numId w:val="1"/>
+        </w:numPr>
+        <w:rPr>
+          <w:sz w:val="28"/>
+          <w:szCs w:val="28"/>
+          <w:lang w:val="en-US"/>
+        </w:rPr>
+      </w:pPr>
+      <w:r>
+        <w:rPr>
+          <w:sz w:val="28"/>
+          <w:szCs w:val="28"/>
+          <w:lang w:val="en-US"/>
+        </w:rPr>
+        <w:t>500-599 Server error</w:t>
+      </w:r>
+    </w:p>
+    <w:p>
+      <w:pPr>
+        <w:rPr>
+          <w:sz w:val="28"/>
+          <w:szCs w:val="28"/>
+          <w:lang w:val="en-US"/>
+        </w:rPr>
+      </w:pPr>
+      <w:r>
+        <w:rPr>
+          <w:sz w:val="28"/>
+          <w:szCs w:val="28"/>
+          <w:lang w:val="en-US"/>
+        </w:rPr>
+        <w:t>MIME Content Types – the message format. Multipurpose Internet Mail-Extension. Basic syntax: type/sub-type</w:t>
+      </w:r>
+    </w:p>
+    <w:p>
+      <w:pPr>
+        <w:rPr>
+          <w:sz w:val="28"/>
+          <w:szCs w:val="28"/>
+          <w:lang w:val="en-US"/>
+        </w:rPr>
+      </w:pPr>
+      <w:r>
+        <w:rPr>
+          <w:sz w:val="28"/>
+          <w:szCs w:val="28"/>
+          <w:lang w:val="en-US"/>
+        </w:rPr>
+        <w:t>Spring Rest. New annotation @</w:t>
+      </w:r>
+      <w:proofErr w:type="spellStart"/>
+      <w:r>
+        <w:rPr>
+          <w:sz w:val="28"/>
+          <w:szCs w:val="28"/>
+          <w:lang w:val="en-US"/>
+        </w:rPr>
+        <w:t>RestController</w:t>
+      </w:r>
+      <w:proofErr w:type="spellEnd"/>
+      <w:r>
+        <w:rPr>
+          <w:sz w:val="28"/>
+          <w:szCs w:val="28"/>
+          <w:lang w:val="en-US"/>
+        </w:rPr>
+        <w:t>:</w:t>
+      </w:r>
+    </w:p>
+    <w:p>
+      <w:pPr>
+        <w:pStyle w:val="a3"/>
+        <w:numPr>
+          <w:ilvl w:val="0"/>
+          <w:numId w:val="1"/>
+        </w:numPr>
+        <w:rPr>
+          <w:sz w:val="28"/>
+          <w:szCs w:val="28"/>
+          <w:lang w:val="en-US"/>
+        </w:rPr>
+      </w:pPr>
+      <w:r>
+        <w:rPr>
+          <w:sz w:val="28"/>
+          <w:szCs w:val="28"/>
+          <w:lang w:val="en-US"/>
+        </w:rPr>
+        <w:t>Extension of @Controller</w:t>
+      </w:r>
+    </w:p>
+    <w:p>
+      <w:pPr>
+        <w:pStyle w:val="a3"/>
+        <w:numPr>
+          <w:ilvl w:val="0"/>
+          <w:numId w:val="1"/>
+        </w:numPr>
+        <w:rPr>
+          <w:sz w:val="28"/>
+          <w:szCs w:val="28"/>
+          <w:lang w:val="en-US"/>
+        </w:rPr>
+      </w:pPr>
+      <w:r>
+        <w:rPr>
+          <w:sz w:val="28"/>
+          <w:szCs w:val="28"/>
+          <w:lang w:val="en-US"/>
+        </w:rPr>
+        <w:t xml:space="preserve">Handles REST requests and </w:t>
+      </w:r>
+      <w:proofErr w:type="spellStart"/>
+      <w:r>
+        <w:rPr>
+          <w:sz w:val="28"/>
+          <w:szCs w:val="28"/>
+          <w:lang w:val="en-US"/>
+        </w:rPr>
+        <w:t>reponses</w:t>
+      </w:r>
+      <w:proofErr w:type="spellEnd"/>
+    </w:p>
+    <w:p>
+      <w:pPr>
+        <w:rPr>
+          <w:sz w:val="28"/>
+          <w:szCs w:val="28"/>
+          <w:lang w:val="en-US"/>
+        </w:rPr>
+      </w:pPr>
+      <w:r>
+        <w:rPr>
+          <w:sz w:val="28"/>
+          <w:szCs w:val="28"/>
+          <w:lang w:val="en-US"/>
+        </w:rPr>
+        <w:t>Spring REST development process:</w:t>
+      </w:r>
+    </w:p>
+    <w:p>
+      <w:pPr>
+        <w:pStyle w:val="a3"/>
+        <w:numPr>
+          <w:ilvl w:val="0"/>
+          <w:numId w:val="2"/>
+        </w:numPr>
+        <w:rPr>
+          <w:sz w:val="28"/>
+          <w:szCs w:val="28"/>
+          <w:lang w:val="en-US"/>
+        </w:rPr>
+      </w:pPr>
+      <w:r>
+        <w:rPr>
+          <w:sz w:val="28"/>
+          <w:szCs w:val="28"/>
+          <w:lang w:val="en-US"/>
+        </w:rPr>
+        <w:t xml:space="preserve">Add Maven dependency for Spring MVC and Jackson project (and java servlet </w:t>
+      </w:r>
+      <w:proofErr w:type="spellStart"/>
+      <w:r>
+        <w:rPr>
+          <w:sz w:val="28"/>
+          <w:szCs w:val="28"/>
+          <w:lang w:val="en-US"/>
+        </w:rPr>
+        <w:t>api</w:t>
+      </w:r>
+      <w:proofErr w:type="spellEnd"/>
+      <w:r>
+        <w:rPr>
+          <w:sz w:val="28"/>
+          <w:szCs w:val="28"/>
+          <w:lang w:val="en-US"/>
+        </w:rPr>
+        <w:t>)</w:t>
+      </w:r>
+    </w:p>
+    <w:p>
+      <w:pPr>
+        <w:pStyle w:val="a3"/>
+        <w:numPr>
+          <w:ilvl w:val="0"/>
+          <w:numId w:val="2"/>
+        </w:numPr>
+        <w:rPr>
+          <w:sz w:val="28"/>
+          <w:szCs w:val="28"/>
+          <w:lang w:val="en-US"/>
+        </w:rPr>
+      </w:pPr>
+      <w:r>
+        <w:rPr>
+          <w:sz w:val="28"/>
+          <w:szCs w:val="28"/>
+          <w:lang w:val="en-US"/>
+        </w:rPr>
+        <w:t xml:space="preserve">Add code for All Java </w:t>
+      </w:r>
+      <w:proofErr w:type="spellStart"/>
+      <w:r>
+        <w:rPr>
+          <w:sz w:val="28"/>
+          <w:szCs w:val="28"/>
+          <w:lang w:val="en-US"/>
+        </w:rPr>
+        <w:t>Config</w:t>
+      </w:r>
+      <w:proofErr w:type="spellEnd"/>
+      <w:r>
+        <w:rPr>
+          <w:sz w:val="28"/>
+          <w:szCs w:val="28"/>
+          <w:lang w:val="en-US"/>
+        </w:rPr>
+        <w:t>: @Configuration @</w:t>
+      </w:r>
+      <w:proofErr w:type="spellStart"/>
+      <w:r>
+        <w:rPr>
+          <w:sz w:val="28"/>
+          <w:szCs w:val="28"/>
+          <w:lang w:val="en-US"/>
+        </w:rPr>
+        <w:t>EnableWebMvc</w:t>
+      </w:r>
+      <w:proofErr w:type="spellEnd"/>
+      <w:r>
+        <w:rPr>
+          <w:sz w:val="28"/>
+          <w:szCs w:val="28"/>
+          <w:lang w:val="en-US"/>
+        </w:rPr>
+        <w:t xml:space="preserve"> @</w:t>
+      </w:r>
+      <w:proofErr w:type="spellStart"/>
+      <w:r>
+        <w:rPr>
+          <w:sz w:val="28"/>
+          <w:szCs w:val="28"/>
+          <w:lang w:val="en-US"/>
+        </w:rPr>
+        <w:t>ComponentScan</w:t>
+      </w:r>
+      <w:proofErr w:type="spellEnd"/>
+    </w:p>
+    <w:p>
+      <w:pPr>
+        <w:pStyle w:val="a3"/>
+        <w:numPr>
+          <w:ilvl w:val="0"/>
+          <w:numId w:val="2"/>
+        </w:numPr>
+        <w:rPr>
+          <w:sz w:val="28"/>
+          <w:szCs w:val="28"/>
+          <w:lang w:val="en-US"/>
+        </w:rPr>
+      </w:pPr>
+      <w:r>
+        <w:rPr>
+          <w:sz w:val="28"/>
+          <w:szCs w:val="28"/>
+          <w:lang w:val="en-US"/>
+        </w:rPr>
+        <w:t xml:space="preserve">Add code for All Java </w:t>
+      </w:r>
+      <w:proofErr w:type="spellStart"/>
+      <w:r>
+        <w:rPr>
+          <w:sz w:val="28"/>
+          <w:szCs w:val="28"/>
+          <w:lang w:val="en-US"/>
+        </w:rPr>
+        <w:t>Config</w:t>
+      </w:r>
+      <w:proofErr w:type="spellEnd"/>
+      <w:r>
+        <w:rPr>
+          <w:sz w:val="28"/>
+          <w:szCs w:val="28"/>
+          <w:lang w:val="en-US"/>
+        </w:rPr>
+        <w:t xml:space="preserve">: Servlet Initializer: </w:t>
+      </w:r>
+      <w:proofErr w:type="spellStart"/>
+      <w:r>
+        <w:rPr>
+          <w:sz w:val="28"/>
+          <w:szCs w:val="28"/>
+          <w:lang w:val="en-US"/>
+        </w:rPr>
+        <w:t>AbstractAnnotationConfigDispatcherServletInitializer</w:t>
+      </w:r>
+      <w:proofErr w:type="spellEnd"/>
+      <w:r>
+        <w:rPr>
+          <w:sz w:val="28"/>
+          <w:szCs w:val="28"/>
+          <w:lang w:val="en-US"/>
+        </w:rPr>
+        <w:t xml:space="preserve"> –extend. Specify servlet context and location of app config</w:t>
+      </w:r>
       <w:bookmarkStart w:id="0" w:name="_GoBack"/>
       <w:bookmarkEnd w:id="0"/>
     </w:p>
     <w:p>
       <w:pPr>
-        <w:rPr>
-          <w:sz w:val="28"/>
-          <w:szCs w:val="28"/>
-          <w:lang w:val="en-US"/>
-        </w:rPr>
-      </w:pPr>
+        <w:pStyle w:val="a3"/>
+        <w:numPr>
+          <w:ilvl w:val="0"/>
+          <w:numId w:val="2"/>
+        </w:numPr>
+        <w:rPr>
+          <w:sz w:val="28"/>
+          <w:szCs w:val="28"/>
+          <w:lang w:val="en-US"/>
+        </w:rPr>
+      </w:pPr>
+      <w:r>
+        <w:rPr>
+          <w:sz w:val="28"/>
+          <w:szCs w:val="28"/>
+          <w:lang w:val="en-US"/>
+        </w:rPr>
+        <w:t>Create Spring REST service using Spring REST Controller</w:t>
+      </w:r>
     </w:p>
     <w:sectPr>
       <w:pgSz w:w="11906" w:h="16838"/>
@@ -626,8 +1346,100 @@
       </w:rPr>
     </w:lvl>
   </w:abstractNum>
+  <w:abstractNum w:abstractNumId="1" w15:restartNumberingAfterBreak="0">
+    <w:nsid w:val="318D2482"/>
+    <w:multiLevelType w:val="hybridMultilevel"/>
+    <w:tmpl w:val="98AEF97E"/>
+    <w:lvl w:ilvl="0" w:tplc="0419000F">
+      <w:start w:val="1"/>
+      <w:numFmt w:val="decimal"/>
+      <w:lvlText w:val="%1."/>
+      <w:lvlJc w:val="left"/>
+      <w:pPr>
+        <w:ind w:left="720" w:hanging="360"/>
+      </w:pPr>
+      <w:rPr>
+        <w:rFonts w:hint="default"/>
+      </w:rPr>
+    </w:lvl>
+    <w:lvl w:ilvl="1" w:tplc="04190019" w:tentative="1">
+      <w:start w:val="1"/>
+      <w:numFmt w:val="lowerLetter"/>
+      <w:lvlText w:val="%2."/>
+      <w:lvlJc w:val="left"/>
+      <w:pPr>
+        <w:ind w:left="1440" w:hanging="360"/>
+      </w:pPr>
+    </w:lvl>
+    <w:lvl w:ilvl="2" w:tplc="0419001B" w:tentative="1">
+      <w:start w:val="1"/>
+      <w:numFmt w:val="lowerRoman"/>
+      <w:lvlText w:val="%3."/>
+      <w:lvlJc w:val="right"/>
+      <w:pPr>
+        <w:ind w:left="2160" w:hanging="180"/>
+      </w:pPr>
+    </w:lvl>
+    <w:lvl w:ilvl="3" w:tplc="0419000F" w:tentative="1">
+      <w:start w:val="1"/>
+      <w:numFmt w:val="decimal"/>
+      <w:lvlText w:val="%4."/>
+      <w:lvlJc w:val="left"/>
+      <w:pPr>
+        <w:ind w:left="2880" w:hanging="360"/>
+      </w:pPr>
+    </w:lvl>
+    <w:lvl w:ilvl="4" w:tplc="04190019" w:tentative="1">
+      <w:start w:val="1"/>
+      <w:numFmt w:val="lowerLetter"/>
+      <w:lvlText w:val="%5."/>
+      <w:lvlJc w:val="left"/>
+      <w:pPr>
+        <w:ind w:left="3600" w:hanging="360"/>
+      </w:pPr>
+    </w:lvl>
+    <w:lvl w:ilvl="5" w:tplc="0419001B" w:tentative="1">
+      <w:start w:val="1"/>
+      <w:numFmt w:val="lowerRoman"/>
+      <w:lvlText w:val="%6."/>
+      <w:lvlJc w:val="right"/>
+      <w:pPr>
+        <w:ind w:left="4320" w:hanging="180"/>
+      </w:pPr>
+    </w:lvl>
+    <w:lvl w:ilvl="6" w:tplc="0419000F" w:tentative="1">
+      <w:start w:val="1"/>
+      <w:numFmt w:val="decimal"/>
+      <w:lvlText w:val="%7."/>
+      <w:lvlJc w:val="left"/>
+      <w:pPr>
+        <w:ind w:left="5040" w:hanging="360"/>
+      </w:pPr>
+    </w:lvl>
+    <w:lvl w:ilvl="7" w:tplc="04190019" w:tentative="1">
+      <w:start w:val="1"/>
+      <w:numFmt w:val="lowerLetter"/>
+      <w:lvlText w:val="%8."/>
+      <w:lvlJc w:val="left"/>
+      <w:pPr>
+        <w:ind w:left="5760" w:hanging="360"/>
+      </w:pPr>
+    </w:lvl>
+    <w:lvl w:ilvl="8" w:tplc="0419001B" w:tentative="1">
+      <w:start w:val="1"/>
+      <w:numFmt w:val="lowerRoman"/>
+      <w:lvlText w:val="%9."/>
+      <w:lvlJc w:val="right"/>
+      <w:pPr>
+        <w:ind w:left="6480" w:hanging="180"/>
+      </w:pPr>
+    </w:lvl>
+  </w:abstractNum>
   <w:num w:numId="1">
     <w:abstractNumId w:val="0"/>
+  </w:num>
+  <w:num w:numId="2">
+    <w:abstractNumId w:val="1"/>
   </w:num>
 </w:numbering>
 </file>

</xml_diff>

<commit_message>
Update solution for "Spring REST - Retrieve POJOs as JSON"
</commit_message>
<xml_diff>
--- a/Course lecture 3.docx
+++ b/Course lecture 3.docx
@@ -1196,30 +1196,147 @@
         </w:rPr>
         <w:t xml:space="preserve"> –extend. Specify servlet context and location of app config</w:t>
       </w:r>
+    </w:p>
+    <w:p>
+      <w:pPr>
+        <w:pStyle w:val="a3"/>
+        <w:numPr>
+          <w:ilvl w:val="0"/>
+          <w:numId w:val="2"/>
+        </w:numPr>
+        <w:rPr>
+          <w:sz w:val="28"/>
+          <w:szCs w:val="28"/>
+          <w:lang w:val="en-US"/>
+        </w:rPr>
+      </w:pPr>
+      <w:r>
+        <w:rPr>
+          <w:sz w:val="28"/>
+          <w:szCs w:val="28"/>
+          <w:lang w:val="en-US"/>
+        </w:rPr>
+        <w:t>Create Spring REST service using Spring REST Controller</w:t>
+      </w:r>
+    </w:p>
+    <w:p>
+      <w:pPr>
+        <w:rPr>
+          <w:sz w:val="28"/>
+          <w:szCs w:val="28"/>
+          <w:lang w:val="en-US"/>
+        </w:rPr>
+      </w:pPr>
+    </w:p>
+    <w:p>
+      <w:pPr>
+        <w:rPr>
+          <w:sz w:val="28"/>
+          <w:szCs w:val="28"/>
+          <w:lang w:val="en-US"/>
+        </w:rPr>
+      </w:pPr>
+    </w:p>
+    <w:p>
+      <w:pPr>
+        <w:rPr>
+          <w:b/>
+          <w:sz w:val="28"/>
+          <w:szCs w:val="28"/>
+          <w:lang w:val="en-US"/>
+        </w:rPr>
+      </w:pPr>
+      <w:r>
+        <w:rPr>
+          <w:b/>
+          <w:sz w:val="28"/>
+          <w:szCs w:val="28"/>
+          <w:lang w:val="en-US"/>
+        </w:rPr>
+        <w:lastRenderedPageBreak/>
+        <w:t>59</w:t>
+      </w:r>
+      <w:r>
+        <w:rPr>
+          <w:b/>
+          <w:sz w:val="28"/>
+          <w:szCs w:val="28"/>
+          <w:lang w:val="en-US"/>
+        </w:rPr>
+        <w:t>.</w:t>
+      </w:r>
+      <w:r>
+        <w:rPr>
+          <w:b/>
+          <w:sz w:val="28"/>
+          <w:szCs w:val="28"/>
+          <w:lang w:val="en-US"/>
+        </w:rPr>
+        <w:t xml:space="preserve"> Spring REST - Retrieve POJOs as JSON</w:t>
+      </w:r>
+    </w:p>
+    <w:p>
+      <w:pPr>
+        <w:rPr>
+          <w:sz w:val="28"/>
+          <w:szCs w:val="28"/>
+          <w:lang w:val="en-US"/>
+        </w:rPr>
+      </w:pPr>
+      <w:r>
+        <w:rPr>
+          <w:sz w:val="28"/>
+          <w:szCs w:val="28"/>
+          <w:lang w:val="en-US"/>
+        </w:rPr>
+        <w:t>Development Process</w:t>
+      </w:r>
+    </w:p>
+    <w:p>
+      <w:pPr>
+        <w:pStyle w:val="a3"/>
+        <w:numPr>
+          <w:ilvl w:val="0"/>
+          <w:numId w:val="3"/>
+        </w:numPr>
+        <w:rPr>
+          <w:sz w:val="28"/>
+          <w:szCs w:val="28"/>
+          <w:lang w:val="en-US"/>
+        </w:rPr>
+      </w:pPr>
+      <w:r>
+        <w:rPr>
+          <w:sz w:val="28"/>
+          <w:szCs w:val="28"/>
+          <w:lang w:val="en-US"/>
+        </w:rPr>
+        <w:t>Create Java POJO</w:t>
+      </w:r>
+    </w:p>
+    <w:p>
+      <w:pPr>
+        <w:pStyle w:val="a3"/>
+        <w:numPr>
+          <w:ilvl w:val="0"/>
+          <w:numId w:val="3"/>
+        </w:numPr>
+        <w:rPr>
+          <w:sz w:val="28"/>
+          <w:szCs w:val="28"/>
+          <w:lang w:val="en-US"/>
+        </w:rPr>
+      </w:pPr>
+      <w:r>
+        <w:rPr>
+          <w:sz w:val="28"/>
+          <w:szCs w:val="28"/>
+          <w:lang w:val="en-US"/>
+        </w:rPr>
+        <w:t>Create Spring Controller @RestController</w:t>
+      </w:r>
       <w:bookmarkStart w:id="0" w:name="_GoBack"/>
       <w:bookmarkEnd w:id="0"/>
-    </w:p>
-    <w:p>
-      <w:pPr>
-        <w:pStyle w:val="a3"/>
-        <w:numPr>
-          <w:ilvl w:val="0"/>
-          <w:numId w:val="2"/>
-        </w:numPr>
-        <w:rPr>
-          <w:sz w:val="28"/>
-          <w:szCs w:val="28"/>
-          <w:lang w:val="en-US"/>
-        </w:rPr>
-      </w:pPr>
-      <w:r>
-        <w:rPr>
-          <w:sz w:val="28"/>
-          <w:szCs w:val="28"/>
-          <w:lang w:val="en-US"/>
-        </w:rPr>
-        <w:t>Create Spring REST service using Spring REST Controller</w:t>
-      </w:r>
     </w:p>
     <w:sectPr>
       <w:pgSz w:w="11906" w:h="16838"/>
@@ -1435,11 +1552,103 @@
       </w:pPr>
     </w:lvl>
   </w:abstractNum>
+  <w:abstractNum w:abstractNumId="2" w15:restartNumberingAfterBreak="0">
+    <w:nsid w:val="57477943"/>
+    <w:multiLevelType w:val="hybridMultilevel"/>
+    <w:tmpl w:val="D65C48CE"/>
+    <w:lvl w:ilvl="0" w:tplc="0419000F">
+      <w:start w:val="1"/>
+      <w:numFmt w:val="decimal"/>
+      <w:lvlText w:val="%1."/>
+      <w:lvlJc w:val="left"/>
+      <w:pPr>
+        <w:ind w:left="720" w:hanging="360"/>
+      </w:pPr>
+      <w:rPr>
+        <w:rFonts w:hint="default"/>
+      </w:rPr>
+    </w:lvl>
+    <w:lvl w:ilvl="1" w:tplc="04190019" w:tentative="1">
+      <w:start w:val="1"/>
+      <w:numFmt w:val="lowerLetter"/>
+      <w:lvlText w:val="%2."/>
+      <w:lvlJc w:val="left"/>
+      <w:pPr>
+        <w:ind w:left="1440" w:hanging="360"/>
+      </w:pPr>
+    </w:lvl>
+    <w:lvl w:ilvl="2" w:tplc="0419001B" w:tentative="1">
+      <w:start w:val="1"/>
+      <w:numFmt w:val="lowerRoman"/>
+      <w:lvlText w:val="%3."/>
+      <w:lvlJc w:val="right"/>
+      <w:pPr>
+        <w:ind w:left="2160" w:hanging="180"/>
+      </w:pPr>
+    </w:lvl>
+    <w:lvl w:ilvl="3" w:tplc="0419000F" w:tentative="1">
+      <w:start w:val="1"/>
+      <w:numFmt w:val="decimal"/>
+      <w:lvlText w:val="%4."/>
+      <w:lvlJc w:val="left"/>
+      <w:pPr>
+        <w:ind w:left="2880" w:hanging="360"/>
+      </w:pPr>
+    </w:lvl>
+    <w:lvl w:ilvl="4" w:tplc="04190019" w:tentative="1">
+      <w:start w:val="1"/>
+      <w:numFmt w:val="lowerLetter"/>
+      <w:lvlText w:val="%5."/>
+      <w:lvlJc w:val="left"/>
+      <w:pPr>
+        <w:ind w:left="3600" w:hanging="360"/>
+      </w:pPr>
+    </w:lvl>
+    <w:lvl w:ilvl="5" w:tplc="0419001B" w:tentative="1">
+      <w:start w:val="1"/>
+      <w:numFmt w:val="lowerRoman"/>
+      <w:lvlText w:val="%6."/>
+      <w:lvlJc w:val="right"/>
+      <w:pPr>
+        <w:ind w:left="4320" w:hanging="180"/>
+      </w:pPr>
+    </w:lvl>
+    <w:lvl w:ilvl="6" w:tplc="0419000F" w:tentative="1">
+      <w:start w:val="1"/>
+      <w:numFmt w:val="decimal"/>
+      <w:lvlText w:val="%7."/>
+      <w:lvlJc w:val="left"/>
+      <w:pPr>
+        <w:ind w:left="5040" w:hanging="360"/>
+      </w:pPr>
+    </w:lvl>
+    <w:lvl w:ilvl="7" w:tplc="04190019" w:tentative="1">
+      <w:start w:val="1"/>
+      <w:numFmt w:val="lowerLetter"/>
+      <w:lvlText w:val="%8."/>
+      <w:lvlJc w:val="left"/>
+      <w:pPr>
+        <w:ind w:left="5760" w:hanging="360"/>
+      </w:pPr>
+    </w:lvl>
+    <w:lvl w:ilvl="8" w:tplc="0419001B" w:tentative="1">
+      <w:start w:val="1"/>
+      <w:numFmt w:val="lowerRoman"/>
+      <w:lvlText w:val="%9."/>
+      <w:lvlJc w:val="right"/>
+      <w:pPr>
+        <w:ind w:left="6480" w:hanging="180"/>
+      </w:pPr>
+    </w:lvl>
+  </w:abstractNum>
   <w:num w:numId="1">
     <w:abstractNumId w:val="0"/>
   </w:num>
   <w:num w:numId="2">
     <w:abstractNumId w:val="1"/>
+  </w:num>
+  <w:num w:numId="3">
+    <w:abstractNumId w:val="2"/>
   </w:num>
 </w:numbering>
 </file>

</xml_diff>

<commit_message>
Add solution for " Spring REST - Using PathVariable for REST Endpoints"
- Update Course lecture
</commit_message>
<xml_diff>
--- a/Course lecture 3.docx
+++ b/Course lecture 3.docx
@@ -1333,10 +1333,211 @@
           <w:szCs w:val="28"/>
           <w:lang w:val="en-US"/>
         </w:rPr>
-        <w:t>Create Spring Controller @RestController</w:t>
-      </w:r>
+        <w:t>Create Spring Controller @</w:t>
+      </w:r>
+      <w:proofErr w:type="spellStart"/>
+      <w:r>
+        <w:rPr>
+          <w:sz w:val="28"/>
+          <w:szCs w:val="28"/>
+          <w:lang w:val="en-US"/>
+        </w:rPr>
+        <w:t>RestController</w:t>
+      </w:r>
+      <w:proofErr w:type="spellEnd"/>
+    </w:p>
+    <w:p>
+      <w:pPr>
+        <w:rPr>
+          <w:b/>
+          <w:sz w:val="28"/>
+          <w:szCs w:val="28"/>
+          <w:lang w:val="en-US"/>
+        </w:rPr>
+      </w:pPr>
+      <w:r>
+        <w:rPr>
+          <w:b/>
+          <w:sz w:val="28"/>
+          <w:szCs w:val="28"/>
+          <w:lang w:val="en-US"/>
+        </w:rPr>
+        <w:t xml:space="preserve">60. </w:t>
+      </w:r>
+      <w:r>
+        <w:rPr>
+          <w:b/>
+          <w:sz w:val="28"/>
+          <w:szCs w:val="28"/>
+          <w:lang w:val="en-US"/>
+        </w:rPr>
+        <w:t xml:space="preserve">Spring REST - Using </w:t>
+      </w:r>
+      <w:proofErr w:type="spellStart"/>
+      <w:r>
+        <w:rPr>
+          <w:b/>
+          <w:sz w:val="28"/>
+          <w:szCs w:val="28"/>
+          <w:lang w:val="en-US"/>
+        </w:rPr>
+        <w:t>PathVariable</w:t>
+      </w:r>
+      <w:proofErr w:type="spellEnd"/>
+      <w:r>
+        <w:rPr>
+          <w:b/>
+          <w:sz w:val="28"/>
+          <w:szCs w:val="28"/>
+          <w:lang w:val="en-US"/>
+        </w:rPr>
+        <w:t xml:space="preserve"> for REST Endpoints</w:t>
+      </w:r>
+    </w:p>
+    <w:p>
+      <w:pPr>
+        <w:rPr>
+          <w:sz w:val="28"/>
+          <w:szCs w:val="28"/>
+          <w:lang w:val="en-US"/>
+        </w:rPr>
+      </w:pPr>
+      <w:r>
+        <w:rPr>
+          <w:sz w:val="28"/>
+          <w:szCs w:val="28"/>
+          <w:lang w:val="en-US"/>
+        </w:rPr>
+        <w:t>Development Process:</w:t>
+      </w:r>
+    </w:p>
+    <w:p>
+      <w:pPr>
+        <w:pStyle w:val="a3"/>
+        <w:numPr>
+          <w:ilvl w:val="0"/>
+          <w:numId w:val="4"/>
+        </w:numPr>
+        <w:rPr>
+          <w:sz w:val="28"/>
+          <w:szCs w:val="28"/>
+          <w:lang w:val="en-US"/>
+        </w:rPr>
+      </w:pPr>
+      <w:r>
+        <w:rPr>
+          <w:sz w:val="28"/>
+          <w:szCs w:val="28"/>
+          <w:lang w:val="en-US"/>
+        </w:rPr>
+        <w:t>Add request mapping to Spring REST Service</w:t>
+      </w:r>
+    </w:p>
+    <w:p>
+      <w:pPr>
+        <w:pStyle w:val="a3"/>
+        <w:numPr>
+          <w:ilvl w:val="1"/>
+          <w:numId w:val="4"/>
+        </w:numPr>
+        <w:rPr>
+          <w:sz w:val="28"/>
+          <w:szCs w:val="28"/>
+          <w:lang w:val="en-US"/>
+        </w:rPr>
+      </w:pPr>
+      <w:r>
+        <w:rPr>
+          <w:sz w:val="28"/>
+          <w:szCs w:val="28"/>
+          <w:lang w:val="en-US"/>
+        </w:rPr>
+        <w:t>Bind path variable to method parameter using @</w:t>
+      </w:r>
+      <w:proofErr w:type="spellStart"/>
+      <w:r>
+        <w:rPr>
+          <w:sz w:val="28"/>
+          <w:szCs w:val="28"/>
+          <w:lang w:val="en-US"/>
+        </w:rPr>
+        <w:t>PathVariable</w:t>
+      </w:r>
+      <w:proofErr w:type="spellEnd"/>
+    </w:p>
+    <w:p>
+      <w:pPr>
+        <w:ind w:left="372" w:firstLine="708"/>
+        <w:rPr>
+          <w:sz w:val="28"/>
+          <w:szCs w:val="28"/>
+          <w:lang w:val="en-US"/>
+        </w:rPr>
+      </w:pPr>
+      <w:r>
+        <w:rPr>
+          <w:noProof/>
+          <w:lang w:eastAsia="ru-RU"/>
+        </w:rPr>
+        <w:drawing>
+          <wp:inline distT="0" distB="0" distL="0" distR="0" wp14:anchorId="6DEEDE39" wp14:editId="2CE2F718">
+            <wp:extent cx="3686175" cy="333375"/>
+            <wp:effectExtent l="0" t="0" r="9525" b="9525"/>
+            <wp:docPr id="3" name="Рисунок 3"/>
+            <wp:cNvGraphicFramePr>
+              <a:graphicFrameLocks xmlns:a="http://schemas.openxmlformats.org/drawingml/2006/main" noChangeAspect="1"/>
+            </wp:cNvGraphicFramePr>
+            <a:graphic xmlns:a="http://schemas.openxmlformats.org/drawingml/2006/main">
+              <a:graphicData uri="http://schemas.openxmlformats.org/drawingml/2006/picture">
+                <pic:pic xmlns:pic="http://schemas.openxmlformats.org/drawingml/2006/picture">
+                  <pic:nvPicPr>
+                    <pic:cNvPr id="1" name=""/>
+                    <pic:cNvPicPr/>
+                  </pic:nvPicPr>
+                  <pic:blipFill>
+                    <a:blip r:embed="rId7"/>
+                    <a:stretch>
+                      <a:fillRect/>
+                    </a:stretch>
+                  </pic:blipFill>
+                  <pic:spPr>
+                    <a:xfrm>
+                      <a:off x="0" y="0"/>
+                      <a:ext cx="3686175" cy="333375"/>
+                    </a:xfrm>
+                    <a:prstGeom prst="rect">
+                      <a:avLst/>
+                    </a:prstGeom>
+                  </pic:spPr>
+                </pic:pic>
+              </a:graphicData>
+            </a:graphic>
+          </wp:inline>
+        </w:drawing>
+      </w:r>
+    </w:p>
+    <w:p>
+      <w:pPr>
+        <w:ind w:left="372" w:firstLine="708"/>
+        <w:rPr>
+          <w:sz w:val="28"/>
+          <w:szCs w:val="28"/>
+          <w:lang w:val="en-US"/>
+        </w:rPr>
+      </w:pPr>
       <w:bookmarkStart w:id="0" w:name="_GoBack"/>
       <w:bookmarkEnd w:id="0"/>
+    </w:p>
+    <w:p>
+      <w:pPr>
+        <w:pStyle w:val="a3"/>
+        <w:ind w:left="2160"/>
+        <w:rPr>
+          <w:sz w:val="28"/>
+          <w:szCs w:val="28"/>
+          <w:lang w:val="en-US"/>
+        </w:rPr>
+      </w:pPr>
     </w:p>
     <w:sectPr>
       <w:pgSz w:w="11906" w:h="16838"/>
@@ -1553,6 +1754,95 @@
     </w:lvl>
   </w:abstractNum>
   <w:abstractNum w:abstractNumId="2" w15:restartNumberingAfterBreak="0">
+    <w:nsid w:val="509107CC"/>
+    <w:multiLevelType w:val="hybridMultilevel"/>
+    <w:tmpl w:val="3B5A3644"/>
+    <w:lvl w:ilvl="0" w:tplc="0419000F">
+      <w:start w:val="1"/>
+      <w:numFmt w:val="decimal"/>
+      <w:lvlText w:val="%1."/>
+      <w:lvlJc w:val="left"/>
+      <w:pPr>
+        <w:ind w:left="720" w:hanging="360"/>
+      </w:pPr>
+      <w:rPr>
+        <w:rFonts w:hint="default"/>
+      </w:rPr>
+    </w:lvl>
+    <w:lvl w:ilvl="1" w:tplc="04190019">
+      <w:start w:val="1"/>
+      <w:numFmt w:val="lowerLetter"/>
+      <w:lvlText w:val="%2."/>
+      <w:lvlJc w:val="left"/>
+      <w:pPr>
+        <w:ind w:left="1440" w:hanging="360"/>
+      </w:pPr>
+    </w:lvl>
+    <w:lvl w:ilvl="2" w:tplc="0419001B">
+      <w:start w:val="1"/>
+      <w:numFmt w:val="lowerRoman"/>
+      <w:lvlText w:val="%3."/>
+      <w:lvlJc w:val="right"/>
+      <w:pPr>
+        <w:ind w:left="2160" w:hanging="180"/>
+      </w:pPr>
+    </w:lvl>
+    <w:lvl w:ilvl="3" w:tplc="0419000F">
+      <w:start w:val="1"/>
+      <w:numFmt w:val="decimal"/>
+      <w:lvlText w:val="%4."/>
+      <w:lvlJc w:val="left"/>
+      <w:pPr>
+        <w:ind w:left="2880" w:hanging="360"/>
+      </w:pPr>
+    </w:lvl>
+    <w:lvl w:ilvl="4" w:tplc="04190019">
+      <w:start w:val="1"/>
+      <w:numFmt w:val="lowerLetter"/>
+      <w:lvlText w:val="%5."/>
+      <w:lvlJc w:val="left"/>
+      <w:pPr>
+        <w:ind w:left="3600" w:hanging="360"/>
+      </w:pPr>
+    </w:lvl>
+    <w:lvl w:ilvl="5" w:tplc="0419001B">
+      <w:start w:val="1"/>
+      <w:numFmt w:val="lowerRoman"/>
+      <w:lvlText w:val="%6."/>
+      <w:lvlJc w:val="right"/>
+      <w:pPr>
+        <w:ind w:left="4320" w:hanging="180"/>
+      </w:pPr>
+    </w:lvl>
+    <w:lvl w:ilvl="6" w:tplc="0419000F">
+      <w:start w:val="1"/>
+      <w:numFmt w:val="decimal"/>
+      <w:lvlText w:val="%7."/>
+      <w:lvlJc w:val="left"/>
+      <w:pPr>
+        <w:ind w:left="5040" w:hanging="360"/>
+      </w:pPr>
+    </w:lvl>
+    <w:lvl w:ilvl="7" w:tplc="04190019">
+      <w:start w:val="1"/>
+      <w:numFmt w:val="lowerLetter"/>
+      <w:lvlText w:val="%8."/>
+      <w:lvlJc w:val="left"/>
+      <w:pPr>
+        <w:ind w:left="5760" w:hanging="360"/>
+      </w:pPr>
+    </w:lvl>
+    <w:lvl w:ilvl="8" w:tplc="0419001B">
+      <w:start w:val="1"/>
+      <w:numFmt w:val="lowerRoman"/>
+      <w:lvlText w:val="%9."/>
+      <w:lvlJc w:val="right"/>
+      <w:pPr>
+        <w:ind w:left="6480" w:hanging="180"/>
+      </w:pPr>
+    </w:lvl>
+  </w:abstractNum>
+  <w:abstractNum w:abstractNumId="3" w15:restartNumberingAfterBreak="0">
     <w:nsid w:val="57477943"/>
     <w:multiLevelType w:val="hybridMultilevel"/>
     <w:tmpl w:val="D65C48CE"/>
@@ -1648,6 +1938,9 @@
     <w:abstractNumId w:val="1"/>
   </w:num>
   <w:num w:numId="3">
+    <w:abstractNumId w:val="3"/>
+  </w:num>
+  <w:num w:numId="4">
     <w:abstractNumId w:val="2"/>
   </w:num>
 </w:numbering>

</xml_diff>

<commit_message>
Add solution for "Spring REST - Exception Handling"
- Update Course lecture
</commit_message>
<xml_diff>
--- a/Course lecture 3.docx
+++ b/Course lecture 3.docx
@@ -1525,13 +1525,648 @@
           <w:lang w:val="en-US"/>
         </w:rPr>
       </w:pPr>
+    </w:p>
+    <w:p>
+      <w:pPr>
+        <w:rPr>
+          <w:b/>
+          <w:sz w:val="28"/>
+          <w:szCs w:val="28"/>
+          <w:lang w:val="en-US"/>
+        </w:rPr>
+      </w:pPr>
+      <w:r>
+        <w:rPr>
+          <w:b/>
+          <w:sz w:val="28"/>
+          <w:szCs w:val="28"/>
+          <w:lang w:val="en-US"/>
+        </w:rPr>
+        <w:t>61. Spring REST - Exception Handling</w:t>
+      </w:r>
+    </w:p>
+    <w:p>
+      <w:pPr>
+        <w:rPr>
+          <w:sz w:val="28"/>
+          <w:szCs w:val="28"/>
+          <w:lang w:val="en-US"/>
+        </w:rPr>
+      </w:pPr>
+      <w:r>
+        <w:rPr>
+          <w:sz w:val="28"/>
+          <w:szCs w:val="28"/>
+          <w:lang w:val="en-US"/>
+        </w:rPr>
+        <w:t>Development Process:</w:t>
+      </w:r>
+    </w:p>
+    <w:p>
+      <w:pPr>
+        <w:pStyle w:val="a3"/>
+        <w:numPr>
+          <w:ilvl w:val="0"/>
+          <w:numId w:val="5"/>
+        </w:numPr>
+        <w:rPr>
+          <w:sz w:val="28"/>
+          <w:szCs w:val="28"/>
+          <w:lang w:val="en-US"/>
+        </w:rPr>
+      </w:pPr>
+      <w:r>
+        <w:rPr>
+          <w:sz w:val="28"/>
+          <w:szCs w:val="28"/>
+          <w:lang w:val="en-US"/>
+        </w:rPr>
+        <w:t>Create a custom error response class</w:t>
+      </w:r>
+    </w:p>
+    <w:p>
+      <w:pPr>
+        <w:pStyle w:val="a3"/>
+        <w:numPr>
+          <w:ilvl w:val="1"/>
+          <w:numId w:val="5"/>
+        </w:numPr>
+        <w:rPr>
+          <w:sz w:val="28"/>
+          <w:szCs w:val="28"/>
+          <w:lang w:val="en-US"/>
+        </w:rPr>
+      </w:pPr>
+      <w:r>
+        <w:rPr>
+          <w:sz w:val="28"/>
+          <w:szCs w:val="28"/>
+          <w:lang w:val="en-US"/>
+        </w:rPr>
+        <w:t>The custom error response will be sent back to client as JSON</w:t>
+      </w:r>
+    </w:p>
+    <w:p>
+      <w:pPr>
+        <w:pStyle w:val="a3"/>
+        <w:numPr>
+          <w:ilvl w:val="1"/>
+          <w:numId w:val="5"/>
+        </w:numPr>
+        <w:rPr>
+          <w:sz w:val="28"/>
+          <w:szCs w:val="28"/>
+          <w:lang w:val="en-US"/>
+        </w:rPr>
+      </w:pPr>
+      <w:r>
+        <w:rPr>
+          <w:sz w:val="28"/>
+          <w:szCs w:val="28"/>
+          <w:lang w:val="en-US"/>
+        </w:rPr>
+        <w:t>Java will define as Java class</w:t>
+      </w:r>
+    </w:p>
+    <w:p>
+      <w:pPr>
+        <w:pStyle w:val="a3"/>
+        <w:numPr>
+          <w:ilvl w:val="1"/>
+          <w:numId w:val="5"/>
+        </w:numPr>
+        <w:rPr>
+          <w:sz w:val="28"/>
+          <w:szCs w:val="28"/>
+          <w:lang w:val="en-US"/>
+        </w:rPr>
+      </w:pPr>
+      <w:proofErr w:type="spellStart"/>
+      <w:r>
+        <w:rPr>
+          <w:sz w:val="28"/>
+          <w:szCs w:val="28"/>
+          <w:lang w:val="en-US"/>
+        </w:rPr>
+        <w:t>Jakson</w:t>
+      </w:r>
+      <w:proofErr w:type="spellEnd"/>
+      <w:r>
+        <w:rPr>
+          <w:sz w:val="28"/>
+          <w:szCs w:val="28"/>
+          <w:lang w:val="en-US"/>
+        </w:rPr>
+        <w:t xml:space="preserve"> will handle converting it to JSON</w:t>
+      </w:r>
+    </w:p>
+    <w:p>
+      <w:pPr>
+        <w:pStyle w:val="a3"/>
+        <w:numPr>
+          <w:ilvl w:val="0"/>
+          <w:numId w:val="5"/>
+        </w:numPr>
+        <w:rPr>
+          <w:sz w:val="28"/>
+          <w:szCs w:val="28"/>
+          <w:lang w:val="en-US"/>
+        </w:rPr>
+      </w:pPr>
+      <w:r>
+        <w:rPr>
+          <w:sz w:val="28"/>
+          <w:szCs w:val="28"/>
+          <w:lang w:val="en-US"/>
+        </w:rPr>
+        <w:t>Create a custom exception class</w:t>
+      </w:r>
+    </w:p>
+    <w:p>
+      <w:pPr>
+        <w:pStyle w:val="a3"/>
+        <w:numPr>
+          <w:ilvl w:val="1"/>
+          <w:numId w:val="5"/>
+        </w:numPr>
+        <w:rPr>
+          <w:sz w:val="28"/>
+          <w:szCs w:val="28"/>
+          <w:lang w:val="en-US"/>
+        </w:rPr>
+      </w:pPr>
+      <w:r>
+        <w:rPr>
+          <w:sz w:val="28"/>
+          <w:szCs w:val="28"/>
+          <w:lang w:val="en-US"/>
+        </w:rPr>
+        <w:t xml:space="preserve">The custom exception will used </w:t>
+      </w:r>
       <w:bookmarkStart w:id="0" w:name="_GoBack"/>
       <w:bookmarkEnd w:id="0"/>
-    </w:p>
-    <w:p>
-      <w:pPr>
-        <w:pStyle w:val="a3"/>
-        <w:ind w:left="2160"/>
+      <w:r>
+        <w:rPr>
+          <w:sz w:val="28"/>
+          <w:szCs w:val="28"/>
+          <w:lang w:val="en-US"/>
+        </w:rPr>
+        <w:t>by our REST Service</w:t>
+      </w:r>
+    </w:p>
+    <w:p>
+      <w:pPr>
+        <w:pStyle w:val="a3"/>
+        <w:numPr>
+          <w:ilvl w:val="0"/>
+          <w:numId w:val="5"/>
+        </w:numPr>
+        <w:rPr>
+          <w:sz w:val="28"/>
+          <w:szCs w:val="28"/>
+          <w:lang w:val="en-US"/>
+        </w:rPr>
+      </w:pPr>
+      <w:r>
+        <w:rPr>
+          <w:sz w:val="28"/>
+          <w:szCs w:val="28"/>
+          <w:lang w:val="en-US"/>
+        </w:rPr>
+        <w:t>Update REST service to throw exception if student not found</w:t>
+      </w:r>
+    </w:p>
+    <w:p>
+      <w:pPr>
+        <w:pStyle w:val="a3"/>
+        <w:numPr>
+          <w:ilvl w:val="0"/>
+          <w:numId w:val="5"/>
+        </w:numPr>
+        <w:rPr>
+          <w:sz w:val="28"/>
+          <w:szCs w:val="28"/>
+          <w:lang w:val="en-US"/>
+        </w:rPr>
+      </w:pPr>
+      <w:r>
+        <w:rPr>
+          <w:sz w:val="28"/>
+          <w:szCs w:val="28"/>
+          <w:lang w:val="en-US"/>
+        </w:rPr>
+        <w:t>Add an exception handler using @</w:t>
+      </w:r>
+      <w:proofErr w:type="spellStart"/>
+      <w:r>
+        <w:rPr>
+          <w:sz w:val="28"/>
+          <w:szCs w:val="28"/>
+          <w:lang w:val="en-US"/>
+        </w:rPr>
+        <w:t>ExceptionHandler</w:t>
+      </w:r>
+      <w:proofErr w:type="spellEnd"/>
+    </w:p>
+    <w:p>
+      <w:pPr>
+        <w:pStyle w:val="a3"/>
+        <w:numPr>
+          <w:ilvl w:val="1"/>
+          <w:numId w:val="5"/>
+        </w:numPr>
+        <w:rPr>
+          <w:sz w:val="28"/>
+          <w:szCs w:val="28"/>
+          <w:lang w:val="en-US"/>
+        </w:rPr>
+      </w:pPr>
+      <w:r>
+        <w:rPr>
+          <w:sz w:val="28"/>
+          <w:szCs w:val="28"/>
+          <w:lang w:val="en-US"/>
+        </w:rPr>
+        <w:t xml:space="preserve">Handler will return a </w:t>
+      </w:r>
+      <w:proofErr w:type="spellStart"/>
+      <w:r>
+        <w:rPr>
+          <w:sz w:val="28"/>
+          <w:szCs w:val="28"/>
+          <w:lang w:val="en-US"/>
+        </w:rPr>
+        <w:t>ResponseEntity</w:t>
+      </w:r>
+      <w:proofErr w:type="spellEnd"/>
+    </w:p>
+    <w:p>
+      <w:pPr>
+        <w:pStyle w:val="a3"/>
+        <w:numPr>
+          <w:ilvl w:val="1"/>
+          <w:numId w:val="5"/>
+        </w:numPr>
+        <w:rPr>
+          <w:sz w:val="28"/>
+          <w:szCs w:val="28"/>
+          <w:lang w:val="en-US"/>
+        </w:rPr>
+      </w:pPr>
+      <w:proofErr w:type="spellStart"/>
+      <w:r>
+        <w:rPr>
+          <w:sz w:val="28"/>
+          <w:szCs w:val="28"/>
+          <w:lang w:val="en-US"/>
+        </w:rPr>
+        <w:t>ResponseEntity</w:t>
+      </w:r>
+      <w:proofErr w:type="spellEnd"/>
+      <w:r>
+        <w:rPr>
+          <w:sz w:val="28"/>
+          <w:szCs w:val="28"/>
+          <w:lang w:val="en-US"/>
+        </w:rPr>
+        <w:t xml:space="preserve"> is a wrapper for the HTTP response object</w:t>
+      </w:r>
+    </w:p>
+    <w:p>
+      <w:pPr>
+        <w:pStyle w:val="a3"/>
+        <w:numPr>
+          <w:ilvl w:val="1"/>
+          <w:numId w:val="5"/>
+        </w:numPr>
+        <w:rPr>
+          <w:sz w:val="28"/>
+          <w:szCs w:val="28"/>
+          <w:lang w:val="en-US"/>
+        </w:rPr>
+      </w:pPr>
+      <w:proofErr w:type="spellStart"/>
+      <w:r>
+        <w:rPr>
+          <w:sz w:val="28"/>
+          <w:szCs w:val="28"/>
+          <w:lang w:val="en-US"/>
+        </w:rPr>
+        <w:t>ResponseEntity</w:t>
+      </w:r>
+      <w:proofErr w:type="spellEnd"/>
+      <w:r>
+        <w:rPr>
+          <w:sz w:val="28"/>
+          <w:szCs w:val="28"/>
+          <w:lang w:val="en-US"/>
+        </w:rPr>
+        <w:t xml:space="preserve"> provides fine-grained control to </w:t>
+      </w:r>
+      <w:proofErr w:type="spellStart"/>
+      <w:r>
+        <w:rPr>
+          <w:sz w:val="28"/>
+          <w:szCs w:val="28"/>
+          <w:lang w:val="en-US"/>
+        </w:rPr>
+        <w:t>specifi</w:t>
+      </w:r>
+      <w:proofErr w:type="spellEnd"/>
+      <w:r>
+        <w:rPr>
+          <w:sz w:val="28"/>
+          <w:szCs w:val="28"/>
+          <w:lang w:val="en-US"/>
+        </w:rPr>
+        <w:t>: HTTP status code, HTTP headers and Response body</w:t>
+      </w:r>
+    </w:p>
+    <w:p>
+      <w:pPr>
+        <w:rPr>
+          <w:sz w:val="28"/>
+          <w:szCs w:val="28"/>
+          <w:lang w:val="en-US"/>
+        </w:rPr>
+      </w:pPr>
+      <w:r>
+        <w:rPr>
+          <w:noProof/>
+          <w:lang w:eastAsia="ru-RU"/>
+        </w:rPr>
+        <w:drawing>
+          <wp:inline distT="0" distB="0" distL="0" distR="0" wp14:anchorId="3D41DA98" wp14:editId="6E5642BA">
+            <wp:extent cx="5940425" cy="452755"/>
+            <wp:effectExtent l="0" t="0" r="0" b="0"/>
+            <wp:docPr id="4" name="Рисунок 4"/>
+            <wp:cNvGraphicFramePr>
+              <a:graphicFrameLocks xmlns:a="http://schemas.openxmlformats.org/drawingml/2006/main" noChangeAspect="1"/>
+            </wp:cNvGraphicFramePr>
+            <a:graphic xmlns:a="http://schemas.openxmlformats.org/drawingml/2006/main">
+              <a:graphicData uri="http://schemas.openxmlformats.org/drawingml/2006/picture">
+                <pic:pic xmlns:pic="http://schemas.openxmlformats.org/drawingml/2006/picture">
+                  <pic:nvPicPr>
+                    <pic:cNvPr id="1" name=""/>
+                    <pic:cNvPicPr/>
+                  </pic:nvPicPr>
+                  <pic:blipFill>
+                    <a:blip r:embed="rId8"/>
+                    <a:stretch>
+                      <a:fillRect/>
+                    </a:stretch>
+                  </pic:blipFill>
+                  <pic:spPr>
+                    <a:xfrm>
+                      <a:off x="0" y="0"/>
+                      <a:ext cx="5940425" cy="452755"/>
+                    </a:xfrm>
+                    <a:prstGeom prst="rect">
+                      <a:avLst/>
+                    </a:prstGeom>
+                  </pic:spPr>
+                </pic:pic>
+              </a:graphicData>
+            </a:graphic>
+          </wp:inline>
+        </w:drawing>
+      </w:r>
+    </w:p>
+    <w:p>
+      <w:pPr>
+        <w:rPr>
+          <w:sz w:val="28"/>
+          <w:szCs w:val="28"/>
+          <w:lang w:val="en-US"/>
+        </w:rPr>
+      </w:pPr>
+      <w:r>
+        <w:rPr>
+          <w:sz w:val="28"/>
+          <w:szCs w:val="28"/>
+          <w:lang w:val="en-US"/>
+        </w:rPr>
+        <w:t>Spring @</w:t>
+      </w:r>
+      <w:proofErr w:type="spellStart"/>
+      <w:r>
+        <w:rPr>
+          <w:sz w:val="28"/>
+          <w:szCs w:val="28"/>
+          <w:lang w:val="en-US"/>
+        </w:rPr>
+        <w:t>ControllerAdvice</w:t>
+      </w:r>
+      <w:proofErr w:type="spellEnd"/>
+      <w:r>
+        <w:rPr>
+          <w:sz w:val="28"/>
+          <w:szCs w:val="28"/>
+          <w:lang w:val="en-US"/>
+        </w:rPr>
+        <w:t xml:space="preserve"> is similar to an interceptor / filter:</w:t>
+      </w:r>
+    </w:p>
+    <w:p>
+      <w:pPr>
+        <w:pStyle w:val="a3"/>
+        <w:numPr>
+          <w:ilvl w:val="0"/>
+          <w:numId w:val="1"/>
+        </w:numPr>
+        <w:rPr>
+          <w:sz w:val="28"/>
+          <w:szCs w:val="28"/>
+          <w:lang w:val="en-US"/>
+        </w:rPr>
+      </w:pPr>
+      <w:r>
+        <w:rPr>
+          <w:sz w:val="28"/>
+          <w:szCs w:val="28"/>
+          <w:lang w:val="en-US"/>
+        </w:rPr>
+        <w:t>Pre-process / post-process requests to controllers</w:t>
+      </w:r>
+    </w:p>
+    <w:p>
+      <w:pPr>
+        <w:pStyle w:val="a3"/>
+        <w:numPr>
+          <w:ilvl w:val="0"/>
+          <w:numId w:val="1"/>
+        </w:numPr>
+        <w:rPr>
+          <w:sz w:val="28"/>
+          <w:szCs w:val="28"/>
+          <w:lang w:val="en-US"/>
+        </w:rPr>
+      </w:pPr>
+      <w:r>
+        <w:rPr>
+          <w:sz w:val="28"/>
+          <w:szCs w:val="28"/>
+          <w:lang w:val="en-US"/>
+        </w:rPr>
+        <w:t>Perfect for global exception handling</w:t>
+      </w:r>
+    </w:p>
+    <w:p>
+      <w:pPr>
+        <w:rPr>
+          <w:sz w:val="28"/>
+          <w:szCs w:val="28"/>
+          <w:lang w:val="en-US"/>
+        </w:rPr>
+      </w:pPr>
+      <w:r>
+        <w:rPr>
+          <w:sz w:val="28"/>
+          <w:szCs w:val="28"/>
+          <w:lang w:val="en-US"/>
+        </w:rPr>
+        <w:lastRenderedPageBreak/>
+        <w:t>Development Process:</w:t>
+      </w:r>
+    </w:p>
+    <w:p>
+      <w:pPr>
+        <w:pStyle w:val="a3"/>
+        <w:numPr>
+          <w:ilvl w:val="0"/>
+          <w:numId w:val="1"/>
+        </w:numPr>
+        <w:rPr>
+          <w:sz w:val="28"/>
+          <w:szCs w:val="28"/>
+          <w:lang w:val="en-US"/>
+        </w:rPr>
+      </w:pPr>
+      <w:r>
+        <w:rPr>
+          <w:sz w:val="28"/>
+          <w:szCs w:val="28"/>
+          <w:lang w:val="en-US"/>
+        </w:rPr>
+        <w:t xml:space="preserve">Create new </w:t>
+      </w:r>
+      <w:proofErr w:type="spellStart"/>
+      <w:r>
+        <w:rPr>
+          <w:sz w:val="28"/>
+          <w:szCs w:val="28"/>
+          <w:lang w:val="en-US"/>
+        </w:rPr>
+        <w:t>ControllerAdvice</w:t>
+      </w:r>
+      <w:proofErr w:type="spellEnd"/>
+    </w:p>
+    <w:p>
+      <w:pPr>
+        <w:pStyle w:val="a3"/>
+        <w:numPr>
+          <w:ilvl w:val="0"/>
+          <w:numId w:val="1"/>
+        </w:numPr>
+        <w:rPr>
+          <w:sz w:val="28"/>
+          <w:szCs w:val="28"/>
+          <w:lang w:val="en-US"/>
+        </w:rPr>
+      </w:pPr>
+      <w:r>
+        <w:rPr>
+          <w:sz w:val="28"/>
+          <w:szCs w:val="28"/>
+          <w:lang w:val="en-US"/>
+        </w:rPr>
+        <w:t>Refactor REST service … remove handling code</w:t>
+      </w:r>
+    </w:p>
+    <w:p>
+      <w:pPr>
+        <w:pStyle w:val="a3"/>
+        <w:numPr>
+          <w:ilvl w:val="0"/>
+          <w:numId w:val="1"/>
+        </w:numPr>
+        <w:rPr>
+          <w:sz w:val="28"/>
+          <w:szCs w:val="28"/>
+          <w:lang w:val="en-US"/>
+        </w:rPr>
+      </w:pPr>
+      <w:r>
+        <w:rPr>
+          <w:sz w:val="28"/>
+          <w:szCs w:val="28"/>
+          <w:lang w:val="en-US"/>
+        </w:rPr>
+        <w:t xml:space="preserve">Add code to </w:t>
+      </w:r>
+      <w:proofErr w:type="spellStart"/>
+      <w:r>
+        <w:rPr>
+          <w:sz w:val="28"/>
+          <w:szCs w:val="28"/>
+          <w:lang w:val="en-US"/>
+        </w:rPr>
+        <w:t>ControllerAdvice</w:t>
+      </w:r>
+      <w:proofErr w:type="spellEnd"/>
+    </w:p>
+    <w:p>
+      <w:pPr>
+        <w:rPr>
+          <w:sz w:val="28"/>
+          <w:szCs w:val="28"/>
+          <w:lang w:val="en-US"/>
+        </w:rPr>
+      </w:pPr>
+      <w:r>
+        <w:rPr>
+          <w:noProof/>
+          <w:lang w:eastAsia="ru-RU"/>
+        </w:rPr>
+        <w:drawing>
+          <wp:inline distT="0" distB="0" distL="0" distR="0" wp14:anchorId="131C0DFF" wp14:editId="74028BAE">
+            <wp:extent cx="5924550" cy="2095500"/>
+            <wp:effectExtent l="0" t="0" r="0" b="0"/>
+            <wp:docPr id="5" name="Рисунок 5"/>
+            <wp:cNvGraphicFramePr>
+              <a:graphicFrameLocks xmlns:a="http://schemas.openxmlformats.org/drawingml/2006/main" noChangeAspect="1"/>
+            </wp:cNvGraphicFramePr>
+            <a:graphic xmlns:a="http://schemas.openxmlformats.org/drawingml/2006/main">
+              <a:graphicData uri="http://schemas.openxmlformats.org/drawingml/2006/picture">
+                <pic:pic xmlns:pic="http://schemas.openxmlformats.org/drawingml/2006/picture">
+                  <pic:nvPicPr>
+                    <pic:cNvPr id="1" name=""/>
+                    <pic:cNvPicPr/>
+                  </pic:nvPicPr>
+                  <pic:blipFill>
+                    <a:blip r:embed="rId9"/>
+                    <a:stretch>
+                      <a:fillRect/>
+                    </a:stretch>
+                  </pic:blipFill>
+                  <pic:spPr>
+                    <a:xfrm>
+                      <a:off x="0" y="0"/>
+                      <a:ext cx="5924550" cy="2095500"/>
+                    </a:xfrm>
+                    <a:prstGeom prst="rect">
+                      <a:avLst/>
+                    </a:prstGeom>
+                  </pic:spPr>
+                </pic:pic>
+              </a:graphicData>
+            </a:graphic>
+          </wp:inline>
+        </w:drawing>
+      </w:r>
+    </w:p>
+    <w:p>
+      <w:pPr>
         <w:rPr>
           <w:sz w:val="28"/>
           <w:szCs w:val="28"/>
@@ -1754,6 +2389,95 @@
     </w:lvl>
   </w:abstractNum>
   <w:abstractNum w:abstractNumId="2" w15:restartNumberingAfterBreak="0">
+    <w:nsid w:val="458657D0"/>
+    <w:multiLevelType w:val="hybridMultilevel"/>
+    <w:tmpl w:val="562436F8"/>
+    <w:lvl w:ilvl="0" w:tplc="0419000F">
+      <w:start w:val="1"/>
+      <w:numFmt w:val="decimal"/>
+      <w:lvlText w:val="%1."/>
+      <w:lvlJc w:val="left"/>
+      <w:pPr>
+        <w:ind w:left="720" w:hanging="360"/>
+      </w:pPr>
+      <w:rPr>
+        <w:rFonts w:hint="default"/>
+      </w:rPr>
+    </w:lvl>
+    <w:lvl w:ilvl="1" w:tplc="04190019">
+      <w:start w:val="1"/>
+      <w:numFmt w:val="lowerLetter"/>
+      <w:lvlText w:val="%2."/>
+      <w:lvlJc w:val="left"/>
+      <w:pPr>
+        <w:ind w:left="1440" w:hanging="360"/>
+      </w:pPr>
+    </w:lvl>
+    <w:lvl w:ilvl="2" w:tplc="0419001B" w:tentative="1">
+      <w:start w:val="1"/>
+      <w:numFmt w:val="lowerRoman"/>
+      <w:lvlText w:val="%3."/>
+      <w:lvlJc w:val="right"/>
+      <w:pPr>
+        <w:ind w:left="2160" w:hanging="180"/>
+      </w:pPr>
+    </w:lvl>
+    <w:lvl w:ilvl="3" w:tplc="0419000F" w:tentative="1">
+      <w:start w:val="1"/>
+      <w:numFmt w:val="decimal"/>
+      <w:lvlText w:val="%4."/>
+      <w:lvlJc w:val="left"/>
+      <w:pPr>
+        <w:ind w:left="2880" w:hanging="360"/>
+      </w:pPr>
+    </w:lvl>
+    <w:lvl w:ilvl="4" w:tplc="04190019" w:tentative="1">
+      <w:start w:val="1"/>
+      <w:numFmt w:val="lowerLetter"/>
+      <w:lvlText w:val="%5."/>
+      <w:lvlJc w:val="left"/>
+      <w:pPr>
+        <w:ind w:left="3600" w:hanging="360"/>
+      </w:pPr>
+    </w:lvl>
+    <w:lvl w:ilvl="5" w:tplc="0419001B" w:tentative="1">
+      <w:start w:val="1"/>
+      <w:numFmt w:val="lowerRoman"/>
+      <w:lvlText w:val="%6."/>
+      <w:lvlJc w:val="right"/>
+      <w:pPr>
+        <w:ind w:left="4320" w:hanging="180"/>
+      </w:pPr>
+    </w:lvl>
+    <w:lvl w:ilvl="6" w:tplc="0419000F" w:tentative="1">
+      <w:start w:val="1"/>
+      <w:numFmt w:val="decimal"/>
+      <w:lvlText w:val="%7."/>
+      <w:lvlJc w:val="left"/>
+      <w:pPr>
+        <w:ind w:left="5040" w:hanging="360"/>
+      </w:pPr>
+    </w:lvl>
+    <w:lvl w:ilvl="7" w:tplc="04190019" w:tentative="1">
+      <w:start w:val="1"/>
+      <w:numFmt w:val="lowerLetter"/>
+      <w:lvlText w:val="%8."/>
+      <w:lvlJc w:val="left"/>
+      <w:pPr>
+        <w:ind w:left="5760" w:hanging="360"/>
+      </w:pPr>
+    </w:lvl>
+    <w:lvl w:ilvl="8" w:tplc="0419001B" w:tentative="1">
+      <w:start w:val="1"/>
+      <w:numFmt w:val="lowerRoman"/>
+      <w:lvlText w:val="%9."/>
+      <w:lvlJc w:val="right"/>
+      <w:pPr>
+        <w:ind w:left="6480" w:hanging="180"/>
+      </w:pPr>
+    </w:lvl>
+  </w:abstractNum>
+  <w:abstractNum w:abstractNumId="3" w15:restartNumberingAfterBreak="0">
     <w:nsid w:val="509107CC"/>
     <w:multiLevelType w:val="hybridMultilevel"/>
     <w:tmpl w:val="3B5A3644"/>
@@ -1842,7 +2566,7 @@
       </w:pPr>
     </w:lvl>
   </w:abstractNum>
-  <w:abstractNum w:abstractNumId="3" w15:restartNumberingAfterBreak="0">
+  <w:abstractNum w:abstractNumId="4" w15:restartNumberingAfterBreak="0">
     <w:nsid w:val="57477943"/>
     <w:multiLevelType w:val="hybridMultilevel"/>
     <w:tmpl w:val="D65C48CE"/>
@@ -1938,9 +2662,12 @@
     <w:abstractNumId w:val="1"/>
   </w:num>
   <w:num w:numId="3">
+    <w:abstractNumId w:val="4"/>
+  </w:num>
+  <w:num w:numId="4">
     <w:abstractNumId w:val="3"/>
   </w:num>
-  <w:num w:numId="4">
+  <w:num w:numId="5">
     <w:abstractNumId w:val="2"/>
   </w:num>
 </w:numbering>

</xml_diff>

<commit_message>
Update and fix starter for "Spring REST - CRUD Database Project"
</commit_message>
<xml_diff>
--- a/Course lecture 3.docx
+++ b/Course lecture 3.docx
@@ -1701,17 +1701,7 @@
           <w:szCs w:val="28"/>
           <w:lang w:val="en-US"/>
         </w:rPr>
-        <w:t xml:space="preserve">The custom exception will used </w:t>
-      </w:r>
-      <w:bookmarkStart w:id="0" w:name="_GoBack"/>
-      <w:bookmarkEnd w:id="0"/>
-      <w:r>
-        <w:rPr>
-          <w:sz w:val="28"/>
-          <w:szCs w:val="28"/>
-          <w:lang w:val="en-US"/>
-        </w:rPr>
-        <w:t>by our REST Service</w:t>
+        <w:t>The custom exception will used by our REST Service</w:t>
       </w:r>
     </w:p>
     <w:p>
@@ -2173,6 +2163,64 @@
           <w:lang w:val="en-US"/>
         </w:rPr>
       </w:pPr>
+    </w:p>
+    <w:p>
+      <w:pPr>
+        <w:rPr>
+          <w:b/>
+          <w:sz w:val="28"/>
+          <w:szCs w:val="28"/>
+          <w:lang w:val="en-US"/>
+        </w:rPr>
+      </w:pPr>
+      <w:r>
+        <w:rPr>
+          <w:b/>
+          <w:sz w:val="28"/>
+          <w:szCs w:val="28"/>
+          <w:lang w:val="en-US"/>
+        </w:rPr>
+        <w:t>62</w:t>
+      </w:r>
+      <w:r>
+        <w:rPr>
+          <w:b/>
+          <w:sz w:val="28"/>
+          <w:szCs w:val="28"/>
+          <w:lang w:val="en-US"/>
+        </w:rPr>
+        <w:t>.</w:t>
+      </w:r>
+      <w:r>
+        <w:rPr>
+          <w:b/>
+          <w:sz w:val="28"/>
+          <w:szCs w:val="28"/>
+          <w:lang w:val="en-US"/>
+        </w:rPr>
+        <w:t xml:space="preserve"> Spring REST - API Design Best Practices</w:t>
+      </w:r>
+    </w:p>
+    <w:p>
+      <w:pPr>
+        <w:rPr>
+          <w:b/>
+          <w:sz w:val="28"/>
+          <w:szCs w:val="28"/>
+          <w:lang w:val="en-US"/>
+        </w:rPr>
+      </w:pPr>
+      <w:r>
+        <w:rPr>
+          <w:b/>
+          <w:sz w:val="28"/>
+          <w:szCs w:val="28"/>
+          <w:lang w:val="en-US"/>
+        </w:rPr>
+        <w:t>63 Spring REST - CRUD Database Project - Overview</w:t>
+      </w:r>
+      <w:bookmarkStart w:id="0" w:name="_GoBack"/>
+      <w:bookmarkEnd w:id="0"/>
     </w:p>
     <w:sectPr>
       <w:pgSz w:w="11906" w:h="16838"/>

</xml_diff>

<commit_message>
Add solution for "Spring REST - CRUD Database Project - Get Customers"
- Update Course lecture
</commit_message>
<xml_diff>
--- a/Course lecture 3.docx
+++ b/Course lecture 3.docx
@@ -2217,7 +2217,183 @@
           <w:szCs w:val="28"/>
           <w:lang w:val="en-US"/>
         </w:rPr>
-        <w:t>63 Spring REST - CRUD Database Project - Overview</w:t>
+        <w:t>63</w:t>
+      </w:r>
+      <w:r>
+        <w:rPr>
+          <w:b/>
+          <w:sz w:val="28"/>
+          <w:szCs w:val="28"/>
+          <w:lang w:val="en-US"/>
+        </w:rPr>
+        <w:t>.</w:t>
+      </w:r>
+      <w:r>
+        <w:rPr>
+          <w:b/>
+          <w:sz w:val="28"/>
+          <w:szCs w:val="28"/>
+          <w:lang w:val="en-US"/>
+        </w:rPr>
+        <w:t xml:space="preserve"> Spring REST - CRUD Database Project </w:t>
+      </w:r>
+      <w:r>
+        <w:rPr>
+          <w:b/>
+          <w:sz w:val="28"/>
+          <w:szCs w:val="28"/>
+          <w:lang w:val="en-US"/>
+        </w:rPr>
+        <w:t>–</w:t>
+      </w:r>
+      <w:r>
+        <w:rPr>
+          <w:b/>
+          <w:sz w:val="28"/>
+          <w:szCs w:val="28"/>
+          <w:lang w:val="en-US"/>
+        </w:rPr>
+        <w:t xml:space="preserve"> Overview</w:t>
+      </w:r>
+    </w:p>
+    <w:p>
+      <w:pPr>
+        <w:rPr>
+          <w:b/>
+          <w:sz w:val="28"/>
+          <w:szCs w:val="28"/>
+          <w:lang w:val="en-US"/>
+        </w:rPr>
+      </w:pPr>
+      <w:r>
+        <w:rPr>
+          <w:b/>
+          <w:sz w:val="28"/>
+          <w:szCs w:val="28"/>
+          <w:lang w:val="en-US"/>
+        </w:rPr>
+        <w:t>64</w:t>
+      </w:r>
+      <w:r>
+        <w:rPr>
+          <w:b/>
+          <w:sz w:val="28"/>
+          <w:szCs w:val="28"/>
+          <w:lang w:val="en-US"/>
+        </w:rPr>
+        <w:t>.</w:t>
+      </w:r>
+      <w:r>
+        <w:rPr>
+          <w:b/>
+          <w:sz w:val="28"/>
+          <w:szCs w:val="28"/>
+          <w:lang w:val="en-US"/>
+        </w:rPr>
+        <w:t xml:space="preserve"> Spring REST - CRUD Database Project - Get Customers</w:t>
+      </w:r>
+    </w:p>
+    <w:p>
+      <w:pPr>
+        <w:rPr>
+          <w:sz w:val="28"/>
+          <w:szCs w:val="28"/>
+          <w:lang w:val="en-US"/>
+        </w:rPr>
+      </w:pPr>
+      <w:r>
+        <w:rPr>
+          <w:sz w:val="28"/>
+          <w:szCs w:val="28"/>
+          <w:lang w:val="en-US"/>
+        </w:rPr>
+        <w:t>Development Process:</w:t>
+      </w:r>
+    </w:p>
+    <w:p>
+      <w:pPr>
+        <w:pStyle w:val="a3"/>
+        <w:numPr>
+          <w:ilvl w:val="0"/>
+          <w:numId w:val="6"/>
+        </w:numPr>
+        <w:rPr>
+          <w:sz w:val="28"/>
+          <w:szCs w:val="28"/>
+          <w:lang w:val="en-US"/>
+        </w:rPr>
+      </w:pPr>
+      <w:r>
+        <w:rPr>
+          <w:sz w:val="28"/>
+          <w:szCs w:val="28"/>
+          <w:lang w:val="en-US"/>
+        </w:rPr>
+        <w:t xml:space="preserve">Create Customer REST Controller </w:t>
+      </w:r>
+    </w:p>
+    <w:p>
+      <w:pPr>
+        <w:pStyle w:val="a3"/>
+        <w:numPr>
+          <w:ilvl w:val="0"/>
+          <w:numId w:val="6"/>
+        </w:numPr>
+        <w:rPr>
+          <w:sz w:val="28"/>
+          <w:szCs w:val="28"/>
+          <w:lang w:val="en-US"/>
+        </w:rPr>
+      </w:pPr>
+      <w:proofErr w:type="spellStart"/>
+      <w:r>
+        <w:rPr>
+          <w:sz w:val="28"/>
+          <w:szCs w:val="28"/>
+          <w:lang w:val="en-US"/>
+        </w:rPr>
+        <w:t>AutoWire</w:t>
+      </w:r>
+      <w:proofErr w:type="spellEnd"/>
+      <w:r>
+        <w:rPr>
+          <w:sz w:val="28"/>
+          <w:szCs w:val="28"/>
+          <w:lang w:val="en-US"/>
+        </w:rPr>
+        <w:t xml:space="preserve"> </w:t>
+      </w:r>
+      <w:proofErr w:type="spellStart"/>
+      <w:r>
+        <w:rPr>
+          <w:sz w:val="28"/>
+          <w:szCs w:val="28"/>
+          <w:lang w:val="en-US"/>
+        </w:rPr>
+        <w:t>CustomerService</w:t>
+      </w:r>
+      <w:proofErr w:type="spellEnd"/>
+    </w:p>
+    <w:p>
+      <w:pPr>
+        <w:pStyle w:val="a3"/>
+        <w:numPr>
+          <w:ilvl w:val="0"/>
+          <w:numId w:val="6"/>
+        </w:numPr>
+        <w:rPr>
+          <w:sz w:val="28"/>
+          <w:szCs w:val="28"/>
+          <w:lang w:val="en-US"/>
+        </w:rPr>
+      </w:pPr>
+      <w:r>
+        <w:rPr>
+          <w:sz w:val="28"/>
+          <w:szCs w:val="28"/>
+          <w:lang w:val="en-US"/>
+        </w:rPr>
+        <w:t>Add mapping for GET /customers</w:t>
       </w:r>
       <w:bookmarkStart w:id="0" w:name="_GoBack"/>
       <w:bookmarkEnd w:id="0"/>
@@ -2526,6 +2702,95 @@
     </w:lvl>
   </w:abstractNum>
   <w:abstractNum w:abstractNumId="3" w15:restartNumberingAfterBreak="0">
+    <w:nsid w:val="4FCD3357"/>
+    <w:multiLevelType w:val="hybridMultilevel"/>
+    <w:tmpl w:val="6688D2CC"/>
+    <w:lvl w:ilvl="0" w:tplc="0419000F">
+      <w:start w:val="1"/>
+      <w:numFmt w:val="decimal"/>
+      <w:lvlText w:val="%1."/>
+      <w:lvlJc w:val="left"/>
+      <w:pPr>
+        <w:ind w:left="720" w:hanging="360"/>
+      </w:pPr>
+      <w:rPr>
+        <w:rFonts w:hint="default"/>
+      </w:rPr>
+    </w:lvl>
+    <w:lvl w:ilvl="1" w:tplc="04190019" w:tentative="1">
+      <w:start w:val="1"/>
+      <w:numFmt w:val="lowerLetter"/>
+      <w:lvlText w:val="%2."/>
+      <w:lvlJc w:val="left"/>
+      <w:pPr>
+        <w:ind w:left="1440" w:hanging="360"/>
+      </w:pPr>
+    </w:lvl>
+    <w:lvl w:ilvl="2" w:tplc="0419001B" w:tentative="1">
+      <w:start w:val="1"/>
+      <w:numFmt w:val="lowerRoman"/>
+      <w:lvlText w:val="%3."/>
+      <w:lvlJc w:val="right"/>
+      <w:pPr>
+        <w:ind w:left="2160" w:hanging="180"/>
+      </w:pPr>
+    </w:lvl>
+    <w:lvl w:ilvl="3" w:tplc="0419000F" w:tentative="1">
+      <w:start w:val="1"/>
+      <w:numFmt w:val="decimal"/>
+      <w:lvlText w:val="%4."/>
+      <w:lvlJc w:val="left"/>
+      <w:pPr>
+        <w:ind w:left="2880" w:hanging="360"/>
+      </w:pPr>
+    </w:lvl>
+    <w:lvl w:ilvl="4" w:tplc="04190019" w:tentative="1">
+      <w:start w:val="1"/>
+      <w:numFmt w:val="lowerLetter"/>
+      <w:lvlText w:val="%5."/>
+      <w:lvlJc w:val="left"/>
+      <w:pPr>
+        <w:ind w:left="3600" w:hanging="360"/>
+      </w:pPr>
+    </w:lvl>
+    <w:lvl w:ilvl="5" w:tplc="0419001B" w:tentative="1">
+      <w:start w:val="1"/>
+      <w:numFmt w:val="lowerRoman"/>
+      <w:lvlText w:val="%6."/>
+      <w:lvlJc w:val="right"/>
+      <w:pPr>
+        <w:ind w:left="4320" w:hanging="180"/>
+      </w:pPr>
+    </w:lvl>
+    <w:lvl w:ilvl="6" w:tplc="0419000F" w:tentative="1">
+      <w:start w:val="1"/>
+      <w:numFmt w:val="decimal"/>
+      <w:lvlText w:val="%7."/>
+      <w:lvlJc w:val="left"/>
+      <w:pPr>
+        <w:ind w:left="5040" w:hanging="360"/>
+      </w:pPr>
+    </w:lvl>
+    <w:lvl w:ilvl="7" w:tplc="04190019" w:tentative="1">
+      <w:start w:val="1"/>
+      <w:numFmt w:val="lowerLetter"/>
+      <w:lvlText w:val="%8."/>
+      <w:lvlJc w:val="left"/>
+      <w:pPr>
+        <w:ind w:left="5760" w:hanging="360"/>
+      </w:pPr>
+    </w:lvl>
+    <w:lvl w:ilvl="8" w:tplc="0419001B" w:tentative="1">
+      <w:start w:val="1"/>
+      <w:numFmt w:val="lowerRoman"/>
+      <w:lvlText w:val="%9."/>
+      <w:lvlJc w:val="right"/>
+      <w:pPr>
+        <w:ind w:left="6480" w:hanging="180"/>
+      </w:pPr>
+    </w:lvl>
+  </w:abstractNum>
+  <w:abstractNum w:abstractNumId="4" w15:restartNumberingAfterBreak="0">
     <w:nsid w:val="509107CC"/>
     <w:multiLevelType w:val="hybridMultilevel"/>
     <w:tmpl w:val="3B5A3644"/>
@@ -2614,7 +2879,7 @@
       </w:pPr>
     </w:lvl>
   </w:abstractNum>
-  <w:abstractNum w:abstractNumId="4" w15:restartNumberingAfterBreak="0">
+  <w:abstractNum w:abstractNumId="5" w15:restartNumberingAfterBreak="0">
     <w:nsid w:val="57477943"/>
     <w:multiLevelType w:val="hybridMultilevel"/>
     <w:tmpl w:val="D65C48CE"/>
@@ -2710,13 +2975,16 @@
     <w:abstractNumId w:val="1"/>
   </w:num>
   <w:num w:numId="3">
-    <w:abstractNumId w:val="4"/>
+    <w:abstractNumId w:val="5"/>
   </w:num>
   <w:num w:numId="4">
-    <w:abstractNumId w:val="3"/>
+    <w:abstractNumId w:val="4"/>
   </w:num>
   <w:num w:numId="5">
     <w:abstractNumId w:val="2"/>
+  </w:num>
+  <w:num w:numId="6">
+    <w:abstractNumId w:val="3"/>
   </w:num>
 </w:numbering>
 </file>

</xml_diff>

<commit_message>
Add solution for "CRUD Database Project - Exception Handling"
- Update Course lecture
</commit_message>
<xml_diff>
--- a/Course lecture 3.docx
+++ b/Course lecture 3.docx
@@ -2395,8 +2395,160 @@
         </w:rPr>
         <w:t>Add mapping for GET /customers</w:t>
       </w:r>
+    </w:p>
+    <w:p>
+      <w:pPr>
+        <w:rPr>
+          <w:b/>
+          <w:sz w:val="28"/>
+          <w:szCs w:val="28"/>
+          <w:lang w:val="en-US"/>
+        </w:rPr>
+      </w:pPr>
+      <w:r>
+        <w:rPr>
+          <w:b/>
+          <w:sz w:val="28"/>
+          <w:szCs w:val="28"/>
+          <w:lang w:val="en-US"/>
+        </w:rPr>
+        <w:t>65</w:t>
+      </w:r>
+      <w:r>
+        <w:rPr>
+          <w:b/>
+          <w:sz w:val="28"/>
+          <w:szCs w:val="28"/>
+          <w:lang w:val="en-US"/>
+        </w:rPr>
+        <w:t>.</w:t>
+      </w:r>
+      <w:r>
+        <w:rPr>
+          <w:b/>
+          <w:sz w:val="28"/>
+          <w:szCs w:val="28"/>
+          <w:lang w:val="en-US"/>
+        </w:rPr>
+        <w:t xml:space="preserve"> Spring REST - CRUD Database Project - Exception Handling</w:t>
+      </w:r>
+    </w:p>
+    <w:p>
+      <w:pPr>
+        <w:rPr>
+          <w:sz w:val="28"/>
+          <w:szCs w:val="28"/>
+          <w:lang w:val="en-US"/>
+        </w:rPr>
+      </w:pPr>
+      <w:r>
+        <w:rPr>
+          <w:sz w:val="28"/>
+          <w:szCs w:val="28"/>
+          <w:lang w:val="en-US"/>
+        </w:rPr>
+        <w:t>Development Process:</w:t>
+      </w:r>
+    </w:p>
+    <w:p>
+      <w:pPr>
+        <w:pStyle w:val="a3"/>
+        <w:numPr>
+          <w:ilvl w:val="0"/>
+          <w:numId w:val="7"/>
+        </w:numPr>
+        <w:rPr>
+          <w:sz w:val="28"/>
+          <w:szCs w:val="28"/>
+          <w:lang w:val="en-US"/>
+        </w:rPr>
+      </w:pPr>
+      <w:r>
+        <w:rPr>
+          <w:sz w:val="28"/>
+          <w:szCs w:val="28"/>
+          <w:lang w:val="en-US"/>
+        </w:rPr>
+        <w:t>Create a custom error response class</w:t>
+      </w:r>
       <w:bookmarkStart w:id="0" w:name="_GoBack"/>
       <w:bookmarkEnd w:id="0"/>
+    </w:p>
+    <w:p>
+      <w:pPr>
+        <w:pStyle w:val="a3"/>
+        <w:numPr>
+          <w:ilvl w:val="0"/>
+          <w:numId w:val="7"/>
+        </w:numPr>
+        <w:rPr>
+          <w:sz w:val="28"/>
+          <w:szCs w:val="28"/>
+          <w:lang w:val="en-US"/>
+        </w:rPr>
+      </w:pPr>
+      <w:r>
+        <w:rPr>
+          <w:sz w:val="28"/>
+          <w:szCs w:val="28"/>
+          <w:lang w:val="en-US"/>
+        </w:rPr>
+        <w:t>Create a custom exception class</w:t>
+      </w:r>
+    </w:p>
+    <w:p>
+      <w:pPr>
+        <w:pStyle w:val="a3"/>
+        <w:numPr>
+          <w:ilvl w:val="0"/>
+          <w:numId w:val="7"/>
+        </w:numPr>
+        <w:rPr>
+          <w:sz w:val="28"/>
+          <w:szCs w:val="28"/>
+          <w:lang w:val="en-US"/>
+        </w:rPr>
+      </w:pPr>
+      <w:r>
+        <w:rPr>
+          <w:sz w:val="28"/>
+          <w:szCs w:val="28"/>
+          <w:lang w:val="en-US"/>
+        </w:rPr>
+        <w:t>Update REST service to throw exception if customer not found</w:t>
+      </w:r>
+    </w:p>
+    <w:p>
+      <w:pPr>
+        <w:pStyle w:val="a3"/>
+        <w:numPr>
+          <w:ilvl w:val="0"/>
+          <w:numId w:val="7"/>
+        </w:numPr>
+        <w:rPr>
+          <w:sz w:val="28"/>
+          <w:szCs w:val="28"/>
+          <w:lang w:val="en-US"/>
+        </w:rPr>
+      </w:pPr>
+      <w:r>
+        <w:rPr>
+          <w:sz w:val="28"/>
+          <w:szCs w:val="28"/>
+          <w:lang w:val="en-US"/>
+        </w:rPr>
+        <w:t>Add an exception handler method using @</w:t>
+      </w:r>
+      <w:proofErr w:type="spellStart"/>
+      <w:r>
+        <w:rPr>
+          <w:sz w:val="28"/>
+          <w:szCs w:val="28"/>
+          <w:lang w:val="en-US"/>
+        </w:rPr>
+        <w:t>ExceptionHandler</w:t>
+      </w:r>
+      <w:proofErr w:type="spellEnd"/>
     </w:p>
     <w:sectPr>
       <w:pgSz w:w="11906" w:h="16838"/>
@@ -2968,6 +3120,95 @@
       </w:pPr>
     </w:lvl>
   </w:abstractNum>
+  <w:abstractNum w:abstractNumId="6" w15:restartNumberingAfterBreak="0">
+    <w:nsid w:val="6EAC16B2"/>
+    <w:multiLevelType w:val="hybridMultilevel"/>
+    <w:tmpl w:val="71D6A15C"/>
+    <w:lvl w:ilvl="0" w:tplc="0419000F">
+      <w:start w:val="1"/>
+      <w:numFmt w:val="decimal"/>
+      <w:lvlText w:val="%1."/>
+      <w:lvlJc w:val="left"/>
+      <w:pPr>
+        <w:ind w:left="720" w:hanging="360"/>
+      </w:pPr>
+      <w:rPr>
+        <w:rFonts w:hint="default"/>
+      </w:rPr>
+    </w:lvl>
+    <w:lvl w:ilvl="1" w:tplc="04190019" w:tentative="1">
+      <w:start w:val="1"/>
+      <w:numFmt w:val="lowerLetter"/>
+      <w:lvlText w:val="%2."/>
+      <w:lvlJc w:val="left"/>
+      <w:pPr>
+        <w:ind w:left="1440" w:hanging="360"/>
+      </w:pPr>
+    </w:lvl>
+    <w:lvl w:ilvl="2" w:tplc="0419001B" w:tentative="1">
+      <w:start w:val="1"/>
+      <w:numFmt w:val="lowerRoman"/>
+      <w:lvlText w:val="%3."/>
+      <w:lvlJc w:val="right"/>
+      <w:pPr>
+        <w:ind w:left="2160" w:hanging="180"/>
+      </w:pPr>
+    </w:lvl>
+    <w:lvl w:ilvl="3" w:tplc="0419000F" w:tentative="1">
+      <w:start w:val="1"/>
+      <w:numFmt w:val="decimal"/>
+      <w:lvlText w:val="%4."/>
+      <w:lvlJc w:val="left"/>
+      <w:pPr>
+        <w:ind w:left="2880" w:hanging="360"/>
+      </w:pPr>
+    </w:lvl>
+    <w:lvl w:ilvl="4" w:tplc="04190019" w:tentative="1">
+      <w:start w:val="1"/>
+      <w:numFmt w:val="lowerLetter"/>
+      <w:lvlText w:val="%5."/>
+      <w:lvlJc w:val="left"/>
+      <w:pPr>
+        <w:ind w:left="3600" w:hanging="360"/>
+      </w:pPr>
+    </w:lvl>
+    <w:lvl w:ilvl="5" w:tplc="0419001B" w:tentative="1">
+      <w:start w:val="1"/>
+      <w:numFmt w:val="lowerRoman"/>
+      <w:lvlText w:val="%6."/>
+      <w:lvlJc w:val="right"/>
+      <w:pPr>
+        <w:ind w:left="4320" w:hanging="180"/>
+      </w:pPr>
+    </w:lvl>
+    <w:lvl w:ilvl="6" w:tplc="0419000F" w:tentative="1">
+      <w:start w:val="1"/>
+      <w:numFmt w:val="decimal"/>
+      <w:lvlText w:val="%7."/>
+      <w:lvlJc w:val="left"/>
+      <w:pPr>
+        <w:ind w:left="5040" w:hanging="360"/>
+      </w:pPr>
+    </w:lvl>
+    <w:lvl w:ilvl="7" w:tplc="04190019" w:tentative="1">
+      <w:start w:val="1"/>
+      <w:numFmt w:val="lowerLetter"/>
+      <w:lvlText w:val="%8."/>
+      <w:lvlJc w:val="left"/>
+      <w:pPr>
+        <w:ind w:left="5760" w:hanging="360"/>
+      </w:pPr>
+    </w:lvl>
+    <w:lvl w:ilvl="8" w:tplc="0419001B" w:tentative="1">
+      <w:start w:val="1"/>
+      <w:numFmt w:val="lowerRoman"/>
+      <w:lvlText w:val="%9."/>
+      <w:lvlJc w:val="right"/>
+      <w:pPr>
+        <w:ind w:left="6480" w:hanging="180"/>
+      </w:pPr>
+    </w:lvl>
+  </w:abstractNum>
   <w:num w:numId="1">
     <w:abstractNumId w:val="0"/>
   </w:num>
@@ -2985,6 +3226,9 @@
   </w:num>
   <w:num w:numId="6">
     <w:abstractNumId w:val="3"/>
+  </w:num>
+  <w:num w:numId="7">
+    <w:abstractNumId w:val="6"/>
   </w:num>
 </w:numbering>
 </file>

</xml_diff>

<commit_message>
Add solution for 67-68th lessons
- Update Course lecture
</commit_message>
<xml_diff>
--- a/Course lecture 3.docx
+++ b/Course lecture 3.docx
@@ -2685,6 +2685,168 @@
           <w:lang w:val="en-US"/>
         </w:rPr>
         <w:t>. Return posted entity. Set user id to zero (hibernate save or update method requirements to insert)</w:t>
+      </w:r>
+    </w:p>
+    <w:p>
+      <w:pPr>
+        <w:rPr>
+          <w:sz w:val="28"/>
+          <w:szCs w:val="28"/>
+          <w:lang w:val="en-US"/>
+        </w:rPr>
+      </w:pPr>
+    </w:p>
+    <w:p>
+      <w:pPr>
+        <w:rPr>
+          <w:b/>
+          <w:sz w:val="28"/>
+          <w:szCs w:val="28"/>
+          <w:lang w:val="en-US"/>
+        </w:rPr>
+      </w:pPr>
+      <w:r>
+        <w:rPr>
+          <w:b/>
+          <w:sz w:val="28"/>
+          <w:szCs w:val="28"/>
+          <w:lang w:val="en-US"/>
+        </w:rPr>
+        <w:t>67</w:t>
+      </w:r>
+      <w:r>
+        <w:rPr>
+          <w:b/>
+          <w:sz w:val="28"/>
+          <w:szCs w:val="28"/>
+          <w:lang w:val="en-US"/>
+        </w:rPr>
+        <w:t>.</w:t>
+      </w:r>
+      <w:r>
+        <w:rPr>
+          <w:b/>
+          <w:sz w:val="28"/>
+          <w:szCs w:val="28"/>
+          <w:lang w:val="en-US"/>
+        </w:rPr>
+        <w:t xml:space="preserve"> Spring REST - CRUD Database Project - Update Customer</w:t>
+      </w:r>
+    </w:p>
+    <w:p>
+      <w:pPr>
+        <w:rPr>
+          <w:sz w:val="28"/>
+          <w:szCs w:val="28"/>
+          <w:lang w:val="en-US"/>
+        </w:rPr>
+      </w:pPr>
+      <w:r>
+        <w:rPr>
+          <w:sz w:val="28"/>
+          <w:szCs w:val="28"/>
+          <w:lang w:val="en-US"/>
+        </w:rPr>
+        <w:t xml:space="preserve">Use </w:t>
+      </w:r>
+      <w:proofErr w:type="spellStart"/>
+      <w:r>
+        <w:rPr>
+          <w:sz w:val="28"/>
+          <w:szCs w:val="28"/>
+          <w:lang w:val="en-US"/>
+        </w:rPr>
+        <w:t>PutMapping</w:t>
+      </w:r>
+      <w:proofErr w:type="spellEnd"/>
+      <w:r>
+        <w:rPr>
+          <w:sz w:val="28"/>
+          <w:szCs w:val="28"/>
+          <w:lang w:val="en-US"/>
+        </w:rPr>
+        <w:t xml:space="preserve"> and @</w:t>
+      </w:r>
+      <w:proofErr w:type="spellStart"/>
+      <w:r>
+        <w:rPr>
+          <w:sz w:val="28"/>
+          <w:szCs w:val="28"/>
+          <w:lang w:val="en-US"/>
+        </w:rPr>
+        <w:t>RequestBody</w:t>
+      </w:r>
+      <w:proofErr w:type="spellEnd"/>
+      <w:r>
+        <w:rPr>
+          <w:sz w:val="28"/>
+          <w:szCs w:val="28"/>
+          <w:lang w:val="en-US"/>
+        </w:rPr>
+        <w:t xml:space="preserve"> </w:t>
+      </w:r>
+    </w:p>
+    <w:p>
+      <w:pPr>
+        <w:rPr>
+          <w:sz w:val="28"/>
+          <w:szCs w:val="28"/>
+          <w:lang w:val="en-US"/>
+        </w:rPr>
+      </w:pPr>
+    </w:p>
+    <w:p>
+      <w:pPr>
+        <w:rPr>
+          <w:b/>
+          <w:sz w:val="28"/>
+          <w:szCs w:val="28"/>
+          <w:lang w:val="en-US"/>
+        </w:rPr>
+      </w:pPr>
+      <w:r>
+        <w:rPr>
+          <w:b/>
+          <w:sz w:val="28"/>
+          <w:szCs w:val="28"/>
+          <w:lang w:val="en-US"/>
+        </w:rPr>
+        <w:t>68. Spring REST - CRUD Database Project - Delete Customer</w:t>
+      </w:r>
+    </w:p>
+    <w:p>
+      <w:pPr>
+        <w:rPr>
+          <w:sz w:val="28"/>
+          <w:szCs w:val="28"/>
+          <w:lang w:val="en-US"/>
+        </w:rPr>
+      </w:pPr>
+      <w:r>
+        <w:rPr>
+          <w:sz w:val="28"/>
+          <w:szCs w:val="28"/>
+          <w:lang w:val="en-US"/>
+        </w:rPr>
+        <w:t xml:space="preserve">Use </w:t>
+      </w:r>
+      <w:proofErr w:type="spellStart"/>
+      <w:r>
+        <w:rPr>
+          <w:sz w:val="28"/>
+          <w:szCs w:val="28"/>
+          <w:lang w:val="en-US"/>
+        </w:rPr>
+        <w:t>DeleteMapping</w:t>
+      </w:r>
+      <w:proofErr w:type="spellEnd"/>
+      <w:r>
+        <w:rPr>
+          <w:sz w:val="28"/>
+          <w:szCs w:val="28"/>
+          <w:lang w:val="en-US"/>
+        </w:rPr>
+        <w:t xml:space="preserve"> and PathVariable</w:t>
       </w:r>
       <w:bookmarkStart w:id="0" w:name="_GoBack"/>
       <w:bookmarkEnd w:id="0"/>

</xml_diff>